<commit_message>
added latest version of project doc
</commit_message>
<xml_diff>
--- a/docs/PROJECT STOCK MARKET ANALYTICS-PHASES.docx
+++ b/docs/PROJECT STOCK MARKET ANALYTICS-PHASES.docx
@@ -74,8 +74,6 @@
         </w:rPr>
         <w:t xml:space="preserve"> </w:t>
       </w:r>
-      <w:bookmarkStart w:id="0" w:name="_GoBack"/>
-      <w:bookmarkEnd w:id="0"/>
       <w:r>
         <w:rPr>
           <w:rFonts w:ascii="Segoe UI" w:eastAsia="Times New Roman" w:hAnsi="Segoe UI" w:cs="Segoe UI"/>
@@ -780,6 +778,641 @@
         <w:t>Finalize Master Data which will be used for Phase 2</w:t>
       </w:r>
     </w:p>
+    <w:p>
+      <w:pPr>
+        <w:pStyle w:val="ListParagraph"/>
+      </w:pPr>
+    </w:p>
+    <w:p/>
+    <w:p>
+      <w:pPr>
+        <w:rPr>
+          <w:rFonts w:ascii="Segoe UI" w:eastAsia="Times New Roman" w:hAnsi="Segoe UI" w:cs="Segoe UI"/>
+          <w:b/>
+          <w:color w:val="4472C4" w:themeColor="accent1"/>
+          <w:u w:val="single"/>
+          <w:lang w:val="en-IN"/>
+        </w:rPr>
+      </w:pPr>
+      <w:r>
+        <w:rPr>
+          <w:rFonts w:ascii="Segoe UI" w:eastAsia="Times New Roman" w:hAnsi="Segoe UI" w:cs="Segoe UI"/>
+          <w:b/>
+          <w:color w:val="4472C4" w:themeColor="accent1"/>
+          <w:u w:val="single"/>
+          <w:lang w:val="en-IN"/>
+        </w:rPr>
+        <w:t>Phase 2 is Exploratory Data Analysis</w:t>
+      </w:r>
+    </w:p>
+    <w:p>
+      <w:pPr>
+        <w:rPr>
+          <w:rFonts w:ascii="Segoe UI" w:eastAsia="Times New Roman" w:hAnsi="Segoe UI" w:cs="Segoe UI"/>
+          <w:b/>
+          <w:color w:val="4472C4" w:themeColor="accent1"/>
+          <w:u w:val="single"/>
+          <w:lang w:val="en-IN"/>
+        </w:rPr>
+      </w:pPr>
+    </w:p>
+    <w:p>
+      <w:pPr>
+        <w:rPr>
+          <w:rFonts w:ascii="Segoe UI" w:eastAsia="Times New Roman" w:hAnsi="Segoe UI" w:cs="Segoe UI"/>
+          <w:b/>
+          <w:color w:val="4472C4" w:themeColor="accent1"/>
+          <w:u w:val="single"/>
+          <w:lang w:val="en-IN"/>
+        </w:rPr>
+      </w:pPr>
+      <w:r>
+        <w:rPr>
+          <w:rFonts w:ascii="Segoe UI" w:eastAsia="Times New Roman" w:hAnsi="Segoe UI" w:cs="Segoe UI"/>
+          <w:b/>
+          <w:color w:val="4472C4" w:themeColor="accent1"/>
+          <w:u w:val="single"/>
+          <w:lang w:val="en-IN"/>
+        </w:rPr>
+        <w:t>Questions:</w:t>
+      </w:r>
+    </w:p>
+    <w:p>
+      <w:pPr>
+        <w:rPr>
+          <w:rFonts w:ascii="Segoe UI" w:eastAsia="Times New Roman" w:hAnsi="Segoe UI" w:cs="Segoe UI"/>
+          <w:b/>
+          <w:color w:val="4472C4" w:themeColor="accent1"/>
+          <w:u w:val="single"/>
+          <w:lang w:val="en-IN"/>
+        </w:rPr>
+      </w:pPr>
+    </w:p>
+    <w:p>
+      <w:pPr>
+        <w:pStyle w:val="ListParagraph"/>
+        <w:numPr>
+          <w:ilvl w:val="0"/>
+          <w:numId w:val="23"/>
+        </w:numPr>
+        <w:rPr>
+          <w:rFonts w:ascii="Segoe UI" w:eastAsia="Times New Roman" w:hAnsi="Segoe UI" w:cs="Segoe UI"/>
+          <w:b/>
+          <w:color w:val="4472C4" w:themeColor="accent1"/>
+          <w:lang w:val="en-IN"/>
+        </w:rPr>
+      </w:pPr>
+      <w:r>
+        <w:rPr>
+          <w:rFonts w:ascii="Segoe UI" w:eastAsia="Times New Roman" w:hAnsi="Segoe UI" w:cs="Segoe UI"/>
+          <w:b/>
+          <w:color w:val="4472C4" w:themeColor="accent1"/>
+          <w:lang w:val="en-IN"/>
+        </w:rPr>
+        <w:t>Which index has given consistently good returns?</w:t>
+      </w:r>
+    </w:p>
+    <w:p>
+      <w:pPr>
+        <w:pStyle w:val="ListParagraph"/>
+        <w:numPr>
+          <w:ilvl w:val="0"/>
+          <w:numId w:val="23"/>
+        </w:numPr>
+        <w:rPr>
+          <w:rFonts w:ascii="Segoe UI" w:eastAsia="Times New Roman" w:hAnsi="Segoe UI" w:cs="Segoe UI"/>
+          <w:b/>
+          <w:color w:val="4472C4" w:themeColor="accent1"/>
+          <w:lang w:val="en-IN"/>
+        </w:rPr>
+      </w:pPr>
+      <w:r>
+        <w:rPr>
+          <w:rFonts w:ascii="Segoe UI" w:eastAsia="Times New Roman" w:hAnsi="Segoe UI" w:cs="Segoe UI"/>
+          <w:b/>
+          <w:color w:val="4472C4" w:themeColor="accent1"/>
+          <w:lang w:val="en-IN"/>
+        </w:rPr>
+        <w:t>Which index was highly volatile?</w:t>
+      </w:r>
+    </w:p>
+    <w:p>
+      <w:pPr>
+        <w:pStyle w:val="ListParagraph"/>
+        <w:numPr>
+          <w:ilvl w:val="0"/>
+          <w:numId w:val="23"/>
+        </w:numPr>
+        <w:rPr>
+          <w:rFonts w:ascii="Segoe UI" w:eastAsia="Times New Roman" w:hAnsi="Segoe UI" w:cs="Segoe UI"/>
+          <w:b/>
+          <w:color w:val="4472C4" w:themeColor="accent1"/>
+          <w:lang w:val="en-IN"/>
+        </w:rPr>
+      </w:pPr>
+      <w:r>
+        <w:rPr>
+          <w:rFonts w:ascii="Segoe UI" w:eastAsia="Times New Roman" w:hAnsi="Segoe UI" w:cs="Segoe UI"/>
+          <w:b/>
+          <w:color w:val="4472C4" w:themeColor="accent1"/>
+          <w:lang w:val="en-IN"/>
+        </w:rPr>
+        <w:t>How are global markets correlated during 6 years period and is the correlation structure similar in the recent year-2023?</w:t>
+      </w:r>
+    </w:p>
+    <w:p>
+      <w:pPr>
+        <w:pStyle w:val="ListParagraph"/>
+        <w:numPr>
+          <w:ilvl w:val="0"/>
+          <w:numId w:val="23"/>
+        </w:numPr>
+        <w:rPr>
+          <w:rFonts w:ascii="Segoe UI" w:eastAsia="Times New Roman" w:hAnsi="Segoe UI" w:cs="Segoe UI"/>
+          <w:b/>
+          <w:color w:val="4472C4" w:themeColor="accent1"/>
+          <w:lang w:val="en-IN"/>
+        </w:rPr>
+      </w:pPr>
+      <w:r>
+        <w:rPr>
+          <w:rFonts w:ascii="Segoe UI" w:eastAsia="Times New Roman" w:hAnsi="Segoe UI" w:cs="Segoe UI"/>
+          <w:b/>
+          <w:color w:val="4472C4" w:themeColor="accent1"/>
+          <w:lang w:val="en-IN"/>
+        </w:rPr>
+        <w:t>Assuming primary target variable as “Nifty Opening Price Direction”,</w:t>
+      </w:r>
+      <w:r>
+        <w:rPr>
+          <w:rFonts w:ascii="Segoe UI" w:eastAsia="Times New Roman" w:hAnsi="Segoe UI" w:cs="Segoe UI"/>
+          <w:b/>
+          <w:color w:val="4472C4" w:themeColor="accent1"/>
+          <w:lang w:val="en-IN"/>
+        </w:rPr>
+        <w:t xml:space="preserve"> </w:t>
+      </w:r>
+      <w:r>
+        <w:rPr>
+          <w:rFonts w:ascii="Segoe UI" w:eastAsia="Times New Roman" w:hAnsi="Segoe UI" w:cs="Segoe UI"/>
+          <w:b/>
+          <w:color w:val="4472C4" w:themeColor="accent1"/>
+          <w:lang w:val="en-IN"/>
+        </w:rPr>
+        <w:t>what are preliminary insights?</w:t>
+      </w:r>
+    </w:p>
+    <w:p>
+      <w:pPr>
+        <w:rPr>
+          <w:rFonts w:ascii="Segoe UI" w:eastAsia="Times New Roman" w:hAnsi="Segoe UI" w:cs="Segoe UI"/>
+          <w:b/>
+          <w:color w:val="4472C4" w:themeColor="accent1"/>
+          <w:lang w:val="en-IN"/>
+        </w:rPr>
+      </w:pPr>
+    </w:p>
+    <w:p/>
+    <w:p>
+      <w:pPr>
+        <w:pStyle w:val="ListParagraph"/>
+        <w:numPr>
+          <w:ilvl w:val="0"/>
+          <w:numId w:val="11"/>
+        </w:numPr>
+      </w:pPr>
+      <w:r>
+        <w:t>Global Indices 5 years Performance Analytics:(</w:t>
+      </w:r>
+    </w:p>
+    <w:p>
+      <w:pPr>
+        <w:pStyle w:val="ListParagraph"/>
+      </w:pPr>
+      <w:r>
+        <w:t>For each index (a to f above)</w:t>
+      </w:r>
+    </w:p>
+    <w:p>
+      <w:pPr>
+        <w:pStyle w:val="ListParagraph"/>
+      </w:pPr>
+    </w:p>
+    <w:p>
+      <w:pPr>
+        <w:pStyle w:val="ListParagraph"/>
+        <w:numPr>
+          <w:ilvl w:val="0"/>
+          <w:numId w:val="17"/>
+        </w:numPr>
+      </w:pPr>
+      <w:r>
+        <w:t xml:space="preserve">Box-Whisker Plot of daily returns by “YEAR” </w:t>
+      </w:r>
+    </w:p>
+    <w:p>
+      <w:pPr>
+        <w:pStyle w:val="ListParagraph"/>
+        <w:numPr>
+          <w:ilvl w:val="0"/>
+          <w:numId w:val="17"/>
+        </w:numPr>
+      </w:pPr>
+      <w:r>
+        <w:t>Table of daily returns by “YEAR”- (n, mean and std. deviation)</w:t>
+      </w:r>
+    </w:p>
+    <w:p>
+      <w:pPr>
+        <w:pStyle w:val="ListParagraph"/>
+        <w:numPr>
+          <w:ilvl w:val="0"/>
+          <w:numId w:val="17"/>
+        </w:numPr>
+      </w:pPr>
+      <w:r>
+        <w:t>Bar Plot of median daily return by “YEAR”</w:t>
+      </w:r>
+    </w:p>
+    <w:p>
+      <w:pPr>
+        <w:pStyle w:val="ListParagraph"/>
+        <w:numPr>
+          <w:ilvl w:val="0"/>
+          <w:numId w:val="17"/>
+        </w:numPr>
+      </w:pPr>
+      <w:r>
+        <w:t>Heat Map by “YEAR” and “QUARTER” showing median/mean returns</w:t>
+      </w:r>
+    </w:p>
+    <w:p/>
+    <w:p>
+      <w:pPr>
+        <w:pStyle w:val="ListParagraph"/>
+        <w:numPr>
+          <w:ilvl w:val="0"/>
+          <w:numId w:val="11"/>
+        </w:numPr>
+      </w:pPr>
+      <w:r>
+        <w:t>Global Indices-Correlation Analysis</w:t>
+      </w:r>
+    </w:p>
+    <w:p/>
+    <w:p>
+      <w:pPr>
+        <w:pStyle w:val="ListParagraph"/>
+        <w:numPr>
+          <w:ilvl w:val="0"/>
+          <w:numId w:val="18"/>
+        </w:numPr>
+      </w:pPr>
+      <w:r>
+        <w:t xml:space="preserve">Correlation </w:t>
+      </w:r>
+      <w:r>
+        <w:t xml:space="preserve">Matrix of 5 years daily </w:t>
+      </w:r>
+      <w:r>
+        <w:t>returns (</w:t>
+      </w:r>
+      <w:r>
+        <w:t>6 by 6 matrix)</w:t>
+      </w:r>
+    </w:p>
+    <w:p>
+      <w:pPr>
+        <w:pStyle w:val="ListParagraph"/>
+        <w:numPr>
+          <w:ilvl w:val="0"/>
+          <w:numId w:val="18"/>
+        </w:numPr>
+      </w:pPr>
+      <w:r>
+        <w:t xml:space="preserve">Correlation </w:t>
+      </w:r>
+      <w:r>
+        <w:t>Matrix of one year (202</w:t>
+      </w:r>
+      <w:r>
+        <w:t>3</w:t>
+      </w:r>
+      <w:r>
+        <w:t xml:space="preserve">) daily </w:t>
+      </w:r>
+      <w:r>
+        <w:t>returns (</w:t>
+      </w:r>
+      <w:r>
+        <w:t>6 by 6 matrix)</w:t>
+      </w:r>
+    </w:p>
+    <w:p>
+      <w:pPr>
+        <w:ind w:left="360"/>
+      </w:pPr>
+    </w:p>
+    <w:p/>
+    <w:p>
+      <w:pPr>
+        <w:pStyle w:val="ListParagraph"/>
+        <w:numPr>
+          <w:ilvl w:val="0"/>
+          <w:numId w:val="11"/>
+        </w:numPr>
+      </w:pPr>
+      <w:r>
+        <w:t xml:space="preserve">Pre-Post </w:t>
+      </w:r>
+      <w:proofErr w:type="spellStart"/>
+      <w:r>
+        <w:t>Covid</w:t>
+      </w:r>
+      <w:proofErr w:type="spellEnd"/>
+      <w:r>
+        <w:t xml:space="preserve"> Performance Analytics</w:t>
+      </w:r>
+    </w:p>
+    <w:p/>
+    <w:p>
+      <w:pPr>
+        <w:pStyle w:val="ListParagraph"/>
+        <w:numPr>
+          <w:ilvl w:val="0"/>
+          <w:numId w:val="11"/>
+        </w:numPr>
+      </w:pPr>
+      <w:r>
+        <w:t xml:space="preserve">Nifty 50 Daily Movement- Pre </w:t>
+      </w:r>
+      <w:proofErr w:type="spellStart"/>
+      <w:r>
+        <w:t>Modeling</w:t>
+      </w:r>
+      <w:proofErr w:type="spellEnd"/>
+      <w:r>
+        <w:t xml:space="preserve"> </w:t>
+      </w:r>
+    </w:p>
+    <w:p/>
+    <w:p>
+      <w:pPr>
+        <w:pStyle w:val="ListParagraph"/>
+        <w:numPr>
+          <w:ilvl w:val="0"/>
+          <w:numId w:val="20"/>
+        </w:numPr>
+      </w:pPr>
+      <w:r>
+        <w:t>Define Nifty_</w:t>
+      </w:r>
+      <w:r>
+        <w:t>Open_</w:t>
+      </w:r>
+      <w:r>
+        <w:t xml:space="preserve">Dir=1 if Nifty 50 </w:t>
+      </w:r>
+      <w:r>
+        <w:t>Open at t &gt; Close at t-1</w:t>
+      </w:r>
+    </w:p>
+    <w:p>
+      <w:pPr>
+        <w:pStyle w:val="ListParagraph"/>
+      </w:pPr>
+      <w:r>
+        <w:t xml:space="preserve">                          </w:t>
+      </w:r>
+      <w:r>
+        <w:t xml:space="preserve">         </w:t>
+      </w:r>
+      <w:r>
+        <w:t xml:space="preserve">  </w:t>
+      </w:r>
+      <w:r>
+        <w:t xml:space="preserve">   </w:t>
+      </w:r>
+      <w:bookmarkStart w:id="0" w:name="_GoBack"/>
+      <w:bookmarkEnd w:id="0"/>
+      <w:r>
+        <w:t xml:space="preserve"> =0 other wise</w:t>
+      </w:r>
+    </w:p>
+    <w:p>
+      <w:pPr>
+        <w:pStyle w:val="ListParagraph"/>
+      </w:pPr>
+    </w:p>
+    <w:p>
+      <w:pPr>
+        <w:pStyle w:val="ListParagraph"/>
+        <w:numPr>
+          <w:ilvl w:val="0"/>
+          <w:numId w:val="20"/>
+        </w:numPr>
+      </w:pPr>
+      <w:r>
+        <w:t>Table of % of Nifty_</w:t>
+      </w:r>
+      <w:r>
+        <w:t>Open_</w:t>
+      </w:r>
+      <w:r>
+        <w:t>Dir=1 by year</w:t>
+      </w:r>
+    </w:p>
+    <w:p>
+      <w:pPr>
+        <w:pStyle w:val="ListParagraph"/>
+      </w:pPr>
+    </w:p>
+    <w:p>
+      <w:pPr>
+        <w:pStyle w:val="ListParagraph"/>
+        <w:numPr>
+          <w:ilvl w:val="0"/>
+          <w:numId w:val="20"/>
+        </w:numPr>
+      </w:pPr>
+      <w:r>
+        <w:t>Visualize/summarize global indices including VIX for 2 categories of Nifty_</w:t>
+      </w:r>
+      <w:r>
+        <w:t>Open_</w:t>
+      </w:r>
+      <w:r>
+        <w:t>Dir</w:t>
+      </w:r>
+    </w:p>
+    <w:p>
+      <w:pPr>
+        <w:pStyle w:val="ListParagraph"/>
+      </w:pPr>
+      <w:r>
+        <w:t xml:space="preserve">Example: Box -whisker plot of lag </w:t>
+      </w:r>
+      <w:proofErr w:type="gramStart"/>
+      <w:r>
+        <w:t>( DJI</w:t>
+      </w:r>
+      <w:proofErr w:type="gramEnd"/>
+      <w:r>
+        <w:t xml:space="preserve"> Returns) for 2 categories of Nifty_</w:t>
+      </w:r>
+      <w:r>
+        <w:t>Open_</w:t>
+      </w:r>
+      <w:r>
+        <w:t>Dir</w:t>
+      </w:r>
+    </w:p>
+    <w:p>
+      <w:pPr>
+        <w:pStyle w:val="ListParagraph"/>
+      </w:pPr>
+    </w:p>
+    <w:p>
+      <w:pPr>
+        <w:pStyle w:val="ListParagraph"/>
+      </w:pPr>
+      <w:r>
+        <w:t xml:space="preserve">                                                  **************</w:t>
+      </w:r>
+    </w:p>
+    <w:p/>
+    <w:p/>
+    <w:p>
+      <w:pPr>
+        <w:rPr>
+          <w:rFonts w:ascii="Segoe UI" w:eastAsia="Times New Roman" w:hAnsi="Segoe UI" w:cs="Segoe UI"/>
+          <w:b/>
+          <w:color w:val="4472C4" w:themeColor="accent1"/>
+          <w:u w:val="single"/>
+          <w:lang w:val="en-IN"/>
+        </w:rPr>
+      </w:pPr>
+    </w:p>
+    <w:p>
+      <w:pPr>
+        <w:rPr>
+          <w:rFonts w:ascii="Segoe UI" w:eastAsia="Times New Roman" w:hAnsi="Segoe UI" w:cs="Segoe UI"/>
+          <w:b/>
+          <w:color w:val="4472C4" w:themeColor="accent1"/>
+          <w:lang w:val="en-IN"/>
+        </w:rPr>
+      </w:pPr>
+      <w:r>
+        <w:rPr>
+          <w:rFonts w:ascii="Segoe UI" w:eastAsia="Times New Roman" w:hAnsi="Segoe UI" w:cs="Segoe UI"/>
+          <w:b/>
+          <w:color w:val="4472C4" w:themeColor="accent1"/>
+          <w:u w:val="single"/>
+          <w:lang w:val="en-IN"/>
+        </w:rPr>
+        <w:t xml:space="preserve">                                     </w:t>
+      </w:r>
+    </w:p>
+    <w:p>
+      <w:pPr>
+        <w:rPr>
+          <w:rFonts w:ascii="Segoe UI" w:eastAsia="Times New Roman" w:hAnsi="Segoe UI" w:cs="Segoe UI"/>
+          <w:b/>
+          <w:color w:val="4472C4" w:themeColor="accent1"/>
+          <w:u w:val="single"/>
+          <w:lang w:val="en-IN"/>
+        </w:rPr>
+      </w:pPr>
+    </w:p>
+    <w:p>
+      <w:pPr>
+        <w:rPr>
+          <w:rFonts w:ascii="Segoe UI" w:eastAsia="Times New Roman" w:hAnsi="Segoe UI" w:cs="Segoe UI"/>
+          <w:b/>
+          <w:color w:val="4472C4" w:themeColor="accent1"/>
+          <w:u w:val="single"/>
+          <w:lang w:val="en-IN"/>
+        </w:rPr>
+      </w:pPr>
+    </w:p>
+    <w:p>
+      <w:pPr>
+        <w:rPr>
+          <w:rFonts w:ascii="Segoe UI" w:eastAsia="Times New Roman" w:hAnsi="Segoe UI" w:cs="Segoe UI"/>
+          <w:b/>
+          <w:color w:val="4472C4" w:themeColor="accent1"/>
+          <w:u w:val="single"/>
+          <w:lang w:val="en-IN"/>
+        </w:rPr>
+      </w:pPr>
+    </w:p>
+    <w:p>
+      <w:pPr>
+        <w:rPr>
+          <w:rFonts w:ascii="Segoe UI" w:eastAsia="Times New Roman" w:hAnsi="Segoe UI" w:cs="Segoe UI"/>
+          <w:b/>
+          <w:color w:val="4472C4" w:themeColor="accent1"/>
+          <w:u w:val="single"/>
+          <w:lang w:val="en-IN"/>
+        </w:rPr>
+      </w:pPr>
+    </w:p>
+    <w:p>
+      <w:pPr>
+        <w:rPr>
+          <w:rFonts w:ascii="Segoe UI" w:eastAsia="Times New Roman" w:hAnsi="Segoe UI" w:cs="Segoe UI"/>
+          <w:b/>
+          <w:color w:val="4472C4" w:themeColor="accent1"/>
+          <w:u w:val="single"/>
+          <w:lang w:val="en-IN"/>
+        </w:rPr>
+      </w:pPr>
+    </w:p>
+    <w:p>
+      <w:pPr>
+        <w:rPr>
+          <w:rFonts w:ascii="Segoe UI" w:eastAsia="Times New Roman" w:hAnsi="Segoe UI" w:cs="Segoe UI"/>
+          <w:b/>
+          <w:color w:val="4472C4" w:themeColor="accent1"/>
+          <w:u w:val="single"/>
+          <w:lang w:val="en-IN"/>
+        </w:rPr>
+      </w:pPr>
+    </w:p>
+    <w:p>
+      <w:pPr>
+        <w:rPr>
+          <w:rFonts w:ascii="Segoe UI" w:eastAsia="Times New Roman" w:hAnsi="Segoe UI" w:cs="Segoe UI"/>
+          <w:b/>
+          <w:color w:val="4472C4" w:themeColor="accent1"/>
+          <w:u w:val="single"/>
+          <w:lang w:val="en-IN"/>
+        </w:rPr>
+      </w:pPr>
+    </w:p>
+    <w:p>
+      <w:pPr>
+        <w:rPr>
+          <w:rFonts w:ascii="Segoe UI" w:eastAsia="Times New Roman" w:hAnsi="Segoe UI" w:cs="Segoe UI"/>
+          <w:b/>
+          <w:color w:val="4472C4" w:themeColor="accent1"/>
+          <w:u w:val="single"/>
+          <w:lang w:val="en-IN"/>
+        </w:rPr>
+      </w:pPr>
+    </w:p>
+    <w:p>
+      <w:pPr>
+        <w:rPr>
+          <w:rFonts w:ascii="Segoe UI" w:eastAsia="Times New Roman" w:hAnsi="Segoe UI" w:cs="Segoe UI"/>
+          <w:b/>
+          <w:color w:val="4472C4" w:themeColor="accent1"/>
+          <w:u w:val="single"/>
+          <w:lang w:val="en-IN"/>
+        </w:rPr>
+      </w:pPr>
+    </w:p>
+    <w:p/>
     <w:sectPr>
       <w:pgSz w:w="11900" w:h="16840"/>
       <w:pgMar w:top="1440" w:right="1440" w:bottom="1440" w:left="1440" w:header="708" w:footer="708" w:gutter="0"/>
@@ -2042,6 +2675,95 @@
     </w:lvl>
   </w:abstractNum>
   <w:abstractNum w:abstractNumId="14" w15:restartNumberingAfterBreak="0">
+    <w:nsid w:val="588F3DC1"/>
+    <w:multiLevelType w:val="hybridMultilevel"/>
+    <w:tmpl w:val="3138A4E6"/>
+    <w:lvl w:ilvl="0" w:tplc="04090017">
+      <w:start w:val="1"/>
+      <w:numFmt w:val="lowerLetter"/>
+      <w:lvlText w:val="%1)"/>
+      <w:lvlJc w:val="left"/>
+      <w:pPr>
+        <w:ind w:left="720" w:hanging="360"/>
+      </w:pPr>
+      <w:rPr>
+        <w:rFonts w:hint="default"/>
+      </w:rPr>
+    </w:lvl>
+    <w:lvl w:ilvl="1" w:tplc="04090019" w:tentative="1">
+      <w:start w:val="1"/>
+      <w:numFmt w:val="lowerLetter"/>
+      <w:lvlText w:val="%2."/>
+      <w:lvlJc w:val="left"/>
+      <w:pPr>
+        <w:ind w:left="1440" w:hanging="360"/>
+      </w:pPr>
+    </w:lvl>
+    <w:lvl w:ilvl="2" w:tplc="0409001B" w:tentative="1">
+      <w:start w:val="1"/>
+      <w:numFmt w:val="lowerRoman"/>
+      <w:lvlText w:val="%3."/>
+      <w:lvlJc w:val="right"/>
+      <w:pPr>
+        <w:ind w:left="2160" w:hanging="180"/>
+      </w:pPr>
+    </w:lvl>
+    <w:lvl w:ilvl="3" w:tplc="0409000F" w:tentative="1">
+      <w:start w:val="1"/>
+      <w:numFmt w:val="decimal"/>
+      <w:lvlText w:val="%4."/>
+      <w:lvlJc w:val="left"/>
+      <w:pPr>
+        <w:ind w:left="2880" w:hanging="360"/>
+      </w:pPr>
+    </w:lvl>
+    <w:lvl w:ilvl="4" w:tplc="04090019" w:tentative="1">
+      <w:start w:val="1"/>
+      <w:numFmt w:val="lowerLetter"/>
+      <w:lvlText w:val="%5."/>
+      <w:lvlJc w:val="left"/>
+      <w:pPr>
+        <w:ind w:left="3600" w:hanging="360"/>
+      </w:pPr>
+    </w:lvl>
+    <w:lvl w:ilvl="5" w:tplc="0409001B" w:tentative="1">
+      <w:start w:val="1"/>
+      <w:numFmt w:val="lowerRoman"/>
+      <w:lvlText w:val="%6."/>
+      <w:lvlJc w:val="right"/>
+      <w:pPr>
+        <w:ind w:left="4320" w:hanging="180"/>
+      </w:pPr>
+    </w:lvl>
+    <w:lvl w:ilvl="6" w:tplc="0409000F" w:tentative="1">
+      <w:start w:val="1"/>
+      <w:numFmt w:val="decimal"/>
+      <w:lvlText w:val="%7."/>
+      <w:lvlJc w:val="left"/>
+      <w:pPr>
+        <w:ind w:left="5040" w:hanging="360"/>
+      </w:pPr>
+    </w:lvl>
+    <w:lvl w:ilvl="7" w:tplc="04090019" w:tentative="1">
+      <w:start w:val="1"/>
+      <w:numFmt w:val="lowerLetter"/>
+      <w:lvlText w:val="%8."/>
+      <w:lvlJc w:val="left"/>
+      <w:pPr>
+        <w:ind w:left="5760" w:hanging="360"/>
+      </w:pPr>
+    </w:lvl>
+    <w:lvl w:ilvl="8" w:tplc="0409001B" w:tentative="1">
+      <w:start w:val="1"/>
+      <w:numFmt w:val="lowerRoman"/>
+      <w:lvlText w:val="%9."/>
+      <w:lvlJc w:val="right"/>
+      <w:pPr>
+        <w:ind w:left="6480" w:hanging="180"/>
+      </w:pPr>
+    </w:lvl>
+  </w:abstractNum>
+  <w:abstractNum w:abstractNumId="15" w15:restartNumberingAfterBreak="0">
     <w:nsid w:val="58946D81"/>
     <w:multiLevelType w:val="hybridMultilevel"/>
     <w:tmpl w:val="78C81DA0"/>
@@ -2130,7 +2852,7 @@
       </w:pPr>
     </w:lvl>
   </w:abstractNum>
-  <w:abstractNum w:abstractNumId="15" w15:restartNumberingAfterBreak="0">
+  <w:abstractNum w:abstractNumId="16" w15:restartNumberingAfterBreak="0">
     <w:nsid w:val="60002139"/>
     <w:multiLevelType w:val="hybridMultilevel"/>
     <w:tmpl w:val="7854BB2A"/>
@@ -2219,7 +2941,7 @@
       </w:pPr>
     </w:lvl>
   </w:abstractNum>
-  <w:abstractNum w:abstractNumId="16" w15:restartNumberingAfterBreak="0">
+  <w:abstractNum w:abstractNumId="17" w15:restartNumberingAfterBreak="0">
     <w:nsid w:val="62EB0AE7"/>
     <w:multiLevelType w:val="hybridMultilevel"/>
     <w:tmpl w:val="15D259BC"/>
@@ -2308,7 +3030,7 @@
       </w:pPr>
     </w:lvl>
   </w:abstractNum>
-  <w:abstractNum w:abstractNumId="17" w15:restartNumberingAfterBreak="0">
+  <w:abstractNum w:abstractNumId="18" w15:restartNumberingAfterBreak="0">
     <w:nsid w:val="63B96A02"/>
     <w:multiLevelType w:val="hybridMultilevel"/>
     <w:tmpl w:val="99F60278"/>
@@ -2397,7 +3119,96 @@
       </w:pPr>
     </w:lvl>
   </w:abstractNum>
-  <w:abstractNum w:abstractNumId="18" w15:restartNumberingAfterBreak="0">
+  <w:abstractNum w:abstractNumId="19" w15:restartNumberingAfterBreak="0">
+    <w:nsid w:val="6D7A1F1A"/>
+    <w:multiLevelType w:val="hybridMultilevel"/>
+    <w:tmpl w:val="4A70332C"/>
+    <w:lvl w:ilvl="0" w:tplc="4476C092">
+      <w:start w:val="2"/>
+      <w:numFmt w:val="lowerLetter"/>
+      <w:lvlText w:val="%1)"/>
+      <w:lvlJc w:val="left"/>
+      <w:pPr>
+        <w:ind w:left="1080" w:hanging="360"/>
+      </w:pPr>
+      <w:rPr>
+        <w:rFonts w:hint="default"/>
+      </w:rPr>
+    </w:lvl>
+    <w:lvl w:ilvl="1" w:tplc="04090019" w:tentative="1">
+      <w:start w:val="1"/>
+      <w:numFmt w:val="lowerLetter"/>
+      <w:lvlText w:val="%2."/>
+      <w:lvlJc w:val="left"/>
+      <w:pPr>
+        <w:ind w:left="1800" w:hanging="360"/>
+      </w:pPr>
+    </w:lvl>
+    <w:lvl w:ilvl="2" w:tplc="0409001B" w:tentative="1">
+      <w:start w:val="1"/>
+      <w:numFmt w:val="lowerRoman"/>
+      <w:lvlText w:val="%3."/>
+      <w:lvlJc w:val="right"/>
+      <w:pPr>
+        <w:ind w:left="2520" w:hanging="180"/>
+      </w:pPr>
+    </w:lvl>
+    <w:lvl w:ilvl="3" w:tplc="0409000F" w:tentative="1">
+      <w:start w:val="1"/>
+      <w:numFmt w:val="decimal"/>
+      <w:lvlText w:val="%4."/>
+      <w:lvlJc w:val="left"/>
+      <w:pPr>
+        <w:ind w:left="3240" w:hanging="360"/>
+      </w:pPr>
+    </w:lvl>
+    <w:lvl w:ilvl="4" w:tplc="04090019" w:tentative="1">
+      <w:start w:val="1"/>
+      <w:numFmt w:val="lowerLetter"/>
+      <w:lvlText w:val="%5."/>
+      <w:lvlJc w:val="left"/>
+      <w:pPr>
+        <w:ind w:left="3960" w:hanging="360"/>
+      </w:pPr>
+    </w:lvl>
+    <w:lvl w:ilvl="5" w:tplc="0409001B" w:tentative="1">
+      <w:start w:val="1"/>
+      <w:numFmt w:val="lowerRoman"/>
+      <w:lvlText w:val="%6."/>
+      <w:lvlJc w:val="right"/>
+      <w:pPr>
+        <w:ind w:left="4680" w:hanging="180"/>
+      </w:pPr>
+    </w:lvl>
+    <w:lvl w:ilvl="6" w:tplc="0409000F" w:tentative="1">
+      <w:start w:val="1"/>
+      <w:numFmt w:val="decimal"/>
+      <w:lvlText w:val="%7."/>
+      <w:lvlJc w:val="left"/>
+      <w:pPr>
+        <w:ind w:left="5400" w:hanging="360"/>
+      </w:pPr>
+    </w:lvl>
+    <w:lvl w:ilvl="7" w:tplc="04090019" w:tentative="1">
+      <w:start w:val="1"/>
+      <w:numFmt w:val="lowerLetter"/>
+      <w:lvlText w:val="%8."/>
+      <w:lvlJc w:val="left"/>
+      <w:pPr>
+        <w:ind w:left="6120" w:hanging="360"/>
+      </w:pPr>
+    </w:lvl>
+    <w:lvl w:ilvl="8" w:tplc="0409001B" w:tentative="1">
+      <w:start w:val="1"/>
+      <w:numFmt w:val="lowerRoman"/>
+      <w:lvlText w:val="%9."/>
+      <w:lvlJc w:val="right"/>
+      <w:pPr>
+        <w:ind w:left="6840" w:hanging="180"/>
+      </w:pPr>
+    </w:lvl>
+  </w:abstractNum>
+  <w:abstractNum w:abstractNumId="20" w15:restartNumberingAfterBreak="0">
     <w:nsid w:val="76FC6ACF"/>
     <w:multiLevelType w:val="hybridMultilevel"/>
     <w:tmpl w:val="52AC1240"/>
@@ -2486,7 +3297,7 @@
       </w:pPr>
     </w:lvl>
   </w:abstractNum>
-  <w:abstractNum w:abstractNumId="19" w15:restartNumberingAfterBreak="0">
+  <w:abstractNum w:abstractNumId="21" w15:restartNumberingAfterBreak="0">
     <w:nsid w:val="7CD129DA"/>
     <w:multiLevelType w:val="hybridMultilevel"/>
     <w:tmpl w:val="FF82D2CE"/>
@@ -2574,6 +3385,95 @@
       <w:lvlJc w:val="right"/>
       <w:pPr>
         <w:ind w:left="6180" w:hanging="180"/>
+      </w:pPr>
+    </w:lvl>
+  </w:abstractNum>
+  <w:abstractNum w:abstractNumId="22" w15:restartNumberingAfterBreak="0">
+    <w:nsid w:val="7FAA7269"/>
+    <w:multiLevelType w:val="hybridMultilevel"/>
+    <w:tmpl w:val="16F64D6E"/>
+    <w:lvl w:ilvl="0" w:tplc="04090011">
+      <w:start w:val="1"/>
+      <w:numFmt w:val="decimal"/>
+      <w:lvlText w:val="%1)"/>
+      <w:lvlJc w:val="left"/>
+      <w:pPr>
+        <w:ind w:left="720" w:hanging="360"/>
+      </w:pPr>
+      <w:rPr>
+        <w:rFonts w:hint="default"/>
+      </w:rPr>
+    </w:lvl>
+    <w:lvl w:ilvl="1" w:tplc="04090019" w:tentative="1">
+      <w:start w:val="1"/>
+      <w:numFmt w:val="lowerLetter"/>
+      <w:lvlText w:val="%2."/>
+      <w:lvlJc w:val="left"/>
+      <w:pPr>
+        <w:ind w:left="1440" w:hanging="360"/>
+      </w:pPr>
+    </w:lvl>
+    <w:lvl w:ilvl="2" w:tplc="0409001B" w:tentative="1">
+      <w:start w:val="1"/>
+      <w:numFmt w:val="lowerRoman"/>
+      <w:lvlText w:val="%3."/>
+      <w:lvlJc w:val="right"/>
+      <w:pPr>
+        <w:ind w:left="2160" w:hanging="180"/>
+      </w:pPr>
+    </w:lvl>
+    <w:lvl w:ilvl="3" w:tplc="0409000F" w:tentative="1">
+      <w:start w:val="1"/>
+      <w:numFmt w:val="decimal"/>
+      <w:lvlText w:val="%4."/>
+      <w:lvlJc w:val="left"/>
+      <w:pPr>
+        <w:ind w:left="2880" w:hanging="360"/>
+      </w:pPr>
+    </w:lvl>
+    <w:lvl w:ilvl="4" w:tplc="04090019" w:tentative="1">
+      <w:start w:val="1"/>
+      <w:numFmt w:val="lowerLetter"/>
+      <w:lvlText w:val="%5."/>
+      <w:lvlJc w:val="left"/>
+      <w:pPr>
+        <w:ind w:left="3600" w:hanging="360"/>
+      </w:pPr>
+    </w:lvl>
+    <w:lvl w:ilvl="5" w:tplc="0409001B" w:tentative="1">
+      <w:start w:val="1"/>
+      <w:numFmt w:val="lowerRoman"/>
+      <w:lvlText w:val="%6."/>
+      <w:lvlJc w:val="right"/>
+      <w:pPr>
+        <w:ind w:left="4320" w:hanging="180"/>
+      </w:pPr>
+    </w:lvl>
+    <w:lvl w:ilvl="6" w:tplc="0409000F" w:tentative="1">
+      <w:start w:val="1"/>
+      <w:numFmt w:val="decimal"/>
+      <w:lvlText w:val="%7."/>
+      <w:lvlJc w:val="left"/>
+      <w:pPr>
+        <w:ind w:left="5040" w:hanging="360"/>
+      </w:pPr>
+    </w:lvl>
+    <w:lvl w:ilvl="7" w:tplc="04090019" w:tentative="1">
+      <w:start w:val="1"/>
+      <w:numFmt w:val="lowerLetter"/>
+      <w:lvlText w:val="%8."/>
+      <w:lvlJc w:val="left"/>
+      <w:pPr>
+        <w:ind w:left="5760" w:hanging="360"/>
+      </w:pPr>
+    </w:lvl>
+    <w:lvl w:ilvl="8" w:tplc="0409001B" w:tentative="1">
+      <w:start w:val="1"/>
+      <w:numFmt w:val="lowerRoman"/>
+      <w:lvlText w:val="%9."/>
+      <w:lvlJc w:val="right"/>
+      <w:pPr>
+        <w:ind w:left="6480" w:hanging="180"/>
       </w:pPr>
     </w:lvl>
   </w:abstractNum>
@@ -2584,10 +3484,10 @@
     <w:abstractNumId w:val="2"/>
   </w:num>
   <w:num w:numId="3">
-    <w:abstractNumId w:val="19"/>
+    <w:abstractNumId w:val="21"/>
   </w:num>
   <w:num w:numId="4">
-    <w:abstractNumId w:val="17"/>
+    <w:abstractNumId w:val="18"/>
   </w:num>
   <w:num w:numId="5">
     <w:abstractNumId w:val="4"/>
@@ -2605,16 +3505,16 @@
     <w:abstractNumId w:val="11"/>
   </w:num>
   <w:num w:numId="10">
-    <w:abstractNumId w:val="14"/>
+    <w:abstractNumId w:val="15"/>
   </w:num>
   <w:num w:numId="11">
-    <w:abstractNumId w:val="18"/>
+    <w:abstractNumId w:val="20"/>
   </w:num>
   <w:num w:numId="12">
     <w:abstractNumId w:val="6"/>
   </w:num>
   <w:num w:numId="13">
-    <w:abstractNumId w:val="15"/>
+    <w:abstractNumId w:val="16"/>
   </w:num>
   <w:num w:numId="14">
     <w:abstractNumId w:val="0"/>
@@ -2635,7 +3535,16 @@
     <w:abstractNumId w:val="12"/>
   </w:num>
   <w:num w:numId="20">
-    <w:abstractNumId w:val="16"/>
+    <w:abstractNumId w:val="17"/>
+  </w:num>
+  <w:num w:numId="21">
+    <w:abstractNumId w:val="22"/>
+  </w:num>
+  <w:num w:numId="22">
+    <w:abstractNumId w:val="19"/>
+  </w:num>
+  <w:num w:numId="23">
+    <w:abstractNumId w:val="14"/>
   </w:num>
 </w:numbering>
 </file>

</xml_diff>

<commit_message>
added updated project phases doc
</commit_message>
<xml_diff>
--- a/docs/PROJECT STOCK MARKET ANALYTICS-PHASES.docx
+++ b/docs/PROJECT STOCK MARKET ANALYTICS-PHASES.docx
@@ -1139,6 +1139,25 @@
       <w:r>
         <w:t xml:space="preserve"> Performance Analytics</w:t>
       </w:r>
+      <w:r>
+        <w:t>-time required for a market to come back</w:t>
+      </w:r>
+    </w:p>
+    <w:p>
+      <w:pPr>
+        <w:pStyle w:val="ListParagraph"/>
+      </w:pPr>
+      <w:r>
+        <w:t>To pre-</w:t>
+      </w:r>
+      <w:proofErr w:type="spellStart"/>
+      <w:r>
+        <w:t>covid</w:t>
+      </w:r>
+      <w:proofErr w:type="spellEnd"/>
+      <w:r>
+        <w:t xml:space="preserve"> level</w:t>
+      </w:r>
     </w:p>
     <w:p/>
     <w:p>
@@ -1160,6 +1179,9 @@
       <w:r>
         <w:t xml:space="preserve"> </w:t>
       </w:r>
+      <w:r>
+        <w:t>Work</w:t>
+      </w:r>
     </w:p>
     <w:p/>
     <w:p>
@@ -1372,7 +1394,6 @@
           <w:u w:val="single"/>
           <w:lang w:val="en-IN"/>
         </w:rPr>
-        <w:lastRenderedPageBreak/>
         <w:t xml:space="preserve">Phase </w:t>
       </w:r>
       <w:r>
@@ -1456,10 +1477,18 @@
       </w:r>
       <w:proofErr w:type="spellEnd"/>
       <w:r>
-        <w:t xml:space="preserve"> =1/0 based on direction </w:t>
-      </w:r>
-      <w:r>
-        <w:t xml:space="preserve">(dependent variable) </w:t>
+        <w:t xml:space="preserve"> =1/0 based on direction (dependent variable) </w:t>
+      </w:r>
+    </w:p>
+    <w:p>
+      <w:pPr>
+        <w:pStyle w:val="ListParagraph"/>
+      </w:pPr>
+      <w:r>
+        <w:rPr>
+          <w:highlight w:val="yellow"/>
+        </w:rPr>
+        <w:t>(already derived in phase 2)</w:t>
       </w:r>
     </w:p>
     <w:p>
@@ -1489,13 +1518,7 @@
         </w:numPr>
       </w:pPr>
       <w:r>
-        <w:t xml:space="preserve">Run Binary Logistic Regression with Nifty Direction as dependent variable </w:t>
-      </w:r>
-      <w:r>
-        <w:t xml:space="preserve">and </w:t>
-      </w:r>
-      <w:r>
-        <w:t>previous day global market returns (and VIX) as independent variables. You may add more features such as previous day High/Low ratio for Nifty 50</w:t>
+        <w:t>Run Binary Logistic Regression with Nifty Direction as dependent variable and previous day global market returns (and VIX) as independent variables. You may add more features such as previous day High/Low ratio for Nifty 50</w:t>
       </w:r>
       <w:r>
         <w:t xml:space="preserve"> and/or DJI</w:t>
@@ -1515,10 +1538,7 @@
         </w:numPr>
       </w:pPr>
       <w:r>
-        <w:t>Check multicollinearity</w:t>
-      </w:r>
-      <w:r>
-        <w:t xml:space="preserve"> and resolve if present</w:t>
+        <w:t>Check multicollinearity and resolve if present</w:t>
       </w:r>
     </w:p>
     <w:p/>
@@ -1604,25 +1624,728 @@
       <w:r>
         <w:t xml:space="preserve">         </w:t>
       </w:r>
+      <w:r>
+        <w:t>(</w:t>
+      </w:r>
+      <w:r>
+        <w:t>compare with step 7)</w:t>
+      </w:r>
+    </w:p>
+    <w:p/>
+    <w:p>
+      <w:r>
+        <w:t xml:space="preserve">     10.</w:t>
+      </w:r>
+      <w:r>
+        <w:tab/>
+        <w:t>Finalize the model</w:t>
+      </w:r>
+    </w:p>
+    <w:p/>
+    <w:p>
+      <w:pPr>
+        <w:rPr>
+          <w:rFonts w:ascii="Segoe UI" w:eastAsia="Times New Roman" w:hAnsi="Segoe UI" w:cs="Segoe UI"/>
+          <w:b/>
+          <w:color w:val="4472C4" w:themeColor="accent1"/>
+          <w:u w:val="single"/>
+          <w:lang w:val="en-IN"/>
+        </w:rPr>
+      </w:pPr>
+    </w:p>
+    <w:p>
+      <w:pPr>
+        <w:rPr>
+          <w:rFonts w:ascii="Segoe UI" w:eastAsia="Times New Roman" w:hAnsi="Segoe UI" w:cs="Segoe UI"/>
+          <w:b/>
+          <w:color w:val="4472C4" w:themeColor="accent1"/>
+          <w:u w:val="single"/>
+          <w:lang w:val="en-IN"/>
+        </w:rPr>
+      </w:pPr>
+    </w:p>
+    <w:p>
+      <w:pPr>
+        <w:rPr>
+          <w:rFonts w:ascii="Segoe UI" w:eastAsia="Times New Roman" w:hAnsi="Segoe UI" w:cs="Segoe UI"/>
+          <w:b/>
+          <w:color w:val="4472C4" w:themeColor="accent1"/>
+          <w:u w:val="single"/>
+          <w:lang w:val="en-IN"/>
+        </w:rPr>
+      </w:pPr>
+    </w:p>
+    <w:p>
+      <w:pPr>
+        <w:rPr>
+          <w:rFonts w:ascii="Segoe UI" w:eastAsia="Times New Roman" w:hAnsi="Segoe UI" w:cs="Segoe UI"/>
+          <w:b/>
+          <w:color w:val="4472C4" w:themeColor="accent1"/>
+          <w:u w:val="single"/>
+          <w:lang w:val="en-IN"/>
+        </w:rPr>
+      </w:pPr>
+    </w:p>
+    <w:p>
+      <w:pPr>
+        <w:rPr>
+          <w:rFonts w:ascii="Segoe UI" w:eastAsia="Times New Roman" w:hAnsi="Segoe UI" w:cs="Segoe UI"/>
+          <w:b/>
+          <w:color w:val="4472C4" w:themeColor="accent1"/>
+          <w:u w:val="single"/>
+          <w:lang w:val="en-IN"/>
+        </w:rPr>
+      </w:pPr>
+    </w:p>
+    <w:p>
+      <w:pPr>
+        <w:rPr>
+          <w:rFonts w:ascii="Segoe UI" w:eastAsia="Times New Roman" w:hAnsi="Segoe UI" w:cs="Segoe UI"/>
+          <w:b/>
+          <w:color w:val="4472C4" w:themeColor="accent1"/>
+          <w:u w:val="single"/>
+          <w:lang w:val="en-IN"/>
+        </w:rPr>
+      </w:pPr>
+    </w:p>
+    <w:p>
+      <w:pPr>
+        <w:rPr>
+          <w:rFonts w:ascii="Segoe UI" w:eastAsia="Times New Roman" w:hAnsi="Segoe UI" w:cs="Segoe UI"/>
+          <w:b/>
+          <w:color w:val="4472C4" w:themeColor="accent1"/>
+          <w:u w:val="single"/>
+          <w:lang w:val="en-IN"/>
+        </w:rPr>
+      </w:pPr>
+    </w:p>
+    <w:p>
+      <w:pPr>
+        <w:rPr>
+          <w:rFonts w:ascii="Segoe UI" w:eastAsia="Times New Roman" w:hAnsi="Segoe UI" w:cs="Segoe UI"/>
+          <w:b/>
+          <w:color w:val="4472C4" w:themeColor="accent1"/>
+          <w:u w:val="single"/>
+          <w:lang w:val="en-IN"/>
+        </w:rPr>
+      </w:pPr>
+    </w:p>
+    <w:p>
+      <w:pPr>
+        <w:rPr>
+          <w:rFonts w:ascii="Segoe UI" w:eastAsia="Times New Roman" w:hAnsi="Segoe UI" w:cs="Segoe UI"/>
+          <w:b/>
+          <w:color w:val="4472C4" w:themeColor="accent1"/>
+          <w:u w:val="single"/>
+          <w:lang w:val="en-IN"/>
+        </w:rPr>
+      </w:pPr>
+    </w:p>
+    <w:p>
+      <w:pPr>
+        <w:rPr>
+          <w:rFonts w:ascii="Segoe UI" w:eastAsia="Times New Roman" w:hAnsi="Segoe UI" w:cs="Segoe UI"/>
+          <w:b/>
+          <w:color w:val="4472C4" w:themeColor="accent1"/>
+          <w:u w:val="single"/>
+          <w:lang w:val="en-IN"/>
+        </w:rPr>
+      </w:pPr>
+    </w:p>
+    <w:p>
+      <w:pPr>
+        <w:rPr>
+          <w:rFonts w:ascii="Segoe UI" w:eastAsia="Times New Roman" w:hAnsi="Segoe UI" w:cs="Segoe UI"/>
+          <w:b/>
+          <w:color w:val="4472C4" w:themeColor="accent1"/>
+          <w:u w:val="single"/>
+          <w:lang w:val="en-IN"/>
+        </w:rPr>
+      </w:pPr>
+    </w:p>
+    <w:p>
+      <w:pPr>
+        <w:rPr>
+          <w:rFonts w:ascii="Segoe UI" w:eastAsia="Times New Roman" w:hAnsi="Segoe UI" w:cs="Segoe UI"/>
+          <w:b/>
+          <w:color w:val="4472C4" w:themeColor="accent1"/>
+          <w:u w:val="single"/>
+          <w:lang w:val="en-IN"/>
+        </w:rPr>
+      </w:pPr>
+    </w:p>
+    <w:p>
+      <w:pPr>
+        <w:rPr>
+          <w:rFonts w:ascii="Segoe UI" w:eastAsia="Times New Roman" w:hAnsi="Segoe UI" w:cs="Segoe UI"/>
+          <w:b/>
+          <w:color w:val="4472C4" w:themeColor="accent1"/>
+          <w:u w:val="single"/>
+          <w:lang w:val="en-IN"/>
+        </w:rPr>
+      </w:pPr>
+    </w:p>
+    <w:p>
+      <w:pPr>
+        <w:rPr>
+          <w:rFonts w:ascii="Segoe UI" w:eastAsia="Times New Roman" w:hAnsi="Segoe UI" w:cs="Segoe UI"/>
+          <w:b/>
+          <w:color w:val="4472C4" w:themeColor="accent1"/>
+          <w:u w:val="single"/>
+          <w:lang w:val="en-IN"/>
+        </w:rPr>
+      </w:pPr>
+    </w:p>
+    <w:p>
+      <w:pPr>
+        <w:rPr>
+          <w:rFonts w:ascii="Segoe UI" w:eastAsia="Times New Roman" w:hAnsi="Segoe UI" w:cs="Segoe UI"/>
+          <w:b/>
+          <w:color w:val="4472C4" w:themeColor="accent1"/>
+          <w:u w:val="single"/>
+          <w:lang w:val="en-IN"/>
+        </w:rPr>
+      </w:pPr>
+    </w:p>
+    <w:p>
+      <w:pPr>
+        <w:rPr>
+          <w:rFonts w:ascii="Segoe UI" w:eastAsia="Times New Roman" w:hAnsi="Segoe UI" w:cs="Segoe UI"/>
+          <w:b/>
+          <w:color w:val="4472C4" w:themeColor="accent1"/>
+          <w:u w:val="single"/>
+          <w:lang w:val="en-IN"/>
+        </w:rPr>
+      </w:pPr>
+    </w:p>
+    <w:p>
+      <w:pPr>
+        <w:rPr>
+          <w:rFonts w:ascii="Segoe UI" w:eastAsia="Times New Roman" w:hAnsi="Segoe UI" w:cs="Segoe UI"/>
+          <w:b/>
+          <w:color w:val="4472C4" w:themeColor="accent1"/>
+          <w:u w:val="single"/>
+          <w:lang w:val="en-IN"/>
+        </w:rPr>
+      </w:pPr>
+    </w:p>
+    <w:p>
+      <w:pPr>
+        <w:rPr>
+          <w:rFonts w:ascii="Segoe UI" w:eastAsia="Times New Roman" w:hAnsi="Segoe UI" w:cs="Segoe UI"/>
+          <w:b/>
+          <w:color w:val="4472C4" w:themeColor="accent1"/>
+          <w:u w:val="single"/>
+          <w:lang w:val="en-IN"/>
+        </w:rPr>
+      </w:pPr>
+    </w:p>
+    <w:p>
+      <w:pPr>
+        <w:rPr>
+          <w:rFonts w:ascii="Segoe UI" w:eastAsia="Times New Roman" w:hAnsi="Segoe UI" w:cs="Segoe UI"/>
+          <w:b/>
+          <w:color w:val="4472C4" w:themeColor="accent1"/>
+          <w:u w:val="single"/>
+          <w:lang w:val="en-IN"/>
+        </w:rPr>
+      </w:pPr>
+    </w:p>
+    <w:p>
+      <w:pPr>
+        <w:rPr>
+          <w:rFonts w:ascii="Segoe UI" w:eastAsia="Times New Roman" w:hAnsi="Segoe UI" w:cs="Segoe UI"/>
+          <w:b/>
+          <w:color w:val="4472C4" w:themeColor="accent1"/>
+          <w:u w:val="single"/>
+          <w:lang w:val="en-IN"/>
+        </w:rPr>
+      </w:pPr>
+    </w:p>
+    <w:p>
+      <w:r>
+        <w:rPr>
+          <w:rFonts w:ascii="Segoe UI" w:eastAsia="Times New Roman" w:hAnsi="Segoe UI" w:cs="Segoe UI"/>
+          <w:b/>
+          <w:color w:val="4472C4" w:themeColor="accent1"/>
+          <w:u w:val="single"/>
+          <w:lang w:val="en-IN"/>
+        </w:rPr>
+        <w:lastRenderedPageBreak/>
+        <w:t xml:space="preserve">Phase </w:t>
+      </w:r>
+      <w:r>
+        <w:rPr>
+          <w:rFonts w:ascii="Segoe UI" w:eastAsia="Times New Roman" w:hAnsi="Segoe UI" w:cs="Segoe UI"/>
+          <w:b/>
+          <w:color w:val="4472C4" w:themeColor="accent1"/>
+          <w:u w:val="single"/>
+          <w:lang w:val="en-IN"/>
+        </w:rPr>
+        <w:t>4</w:t>
+      </w:r>
+      <w:r>
+        <w:rPr>
+          <w:rFonts w:ascii="Segoe UI" w:eastAsia="Times New Roman" w:hAnsi="Segoe UI" w:cs="Segoe UI"/>
+          <w:b/>
+          <w:color w:val="4472C4" w:themeColor="accent1"/>
+          <w:u w:val="single"/>
+          <w:lang w:val="en-IN"/>
+        </w:rPr>
+        <w:t xml:space="preserve"> is about</w:t>
+      </w:r>
+      <w:r>
+        <w:rPr>
+          <w:rFonts w:ascii="Segoe UI" w:eastAsia="Times New Roman" w:hAnsi="Segoe UI" w:cs="Segoe UI"/>
+          <w:b/>
+          <w:color w:val="4472C4" w:themeColor="accent1"/>
+          <w:u w:val="single"/>
+          <w:lang w:val="en-IN"/>
+        </w:rPr>
+        <w:t xml:space="preserve"> using ML methods and compare with Binary Logistic Regression </w:t>
+      </w:r>
+    </w:p>
+    <w:p/>
+    <w:p/>
+    <w:p/>
+    <w:p>
+      <w:pPr>
+        <w:pStyle w:val="ListParagraph"/>
+        <w:numPr>
+          <w:ilvl w:val="0"/>
+          <w:numId w:val="6"/>
+        </w:numPr>
+        <w:rPr>
+          <w:rFonts w:ascii="Arial" w:eastAsia="Times New Roman" w:hAnsi="Arial" w:cs="Arial"/>
+          <w:color w:val="333333"/>
+          <w:lang w:val="en-IN"/>
+        </w:rPr>
+      </w:pPr>
+      <w:r>
+        <w:rPr>
+          <w:rFonts w:ascii="Arial" w:eastAsia="Times New Roman" w:hAnsi="Arial" w:cs="Arial"/>
+          <w:color w:val="333333"/>
+          <w:lang w:val="en-IN"/>
+        </w:rPr>
+        <w:t>Create data partition into train and test data sets ( 80/20)</w:t>
+      </w:r>
+    </w:p>
+    <w:p>
+      <w:pPr>
+        <w:pStyle w:val="ListParagraph"/>
+        <w:rPr>
+          <w:rFonts w:ascii="Arial" w:eastAsia="Times New Roman" w:hAnsi="Arial" w:cs="Arial"/>
+          <w:color w:val="333333"/>
+          <w:lang w:val="en-IN"/>
+        </w:rPr>
+      </w:pPr>
+      <w:r>
+        <w:rPr>
+          <w:rFonts w:ascii="Arial" w:eastAsia="Times New Roman" w:hAnsi="Arial" w:cs="Arial"/>
+          <w:color w:val="333333"/>
+          <w:lang w:val="en-IN"/>
+        </w:rPr>
+        <w:t>(</w:t>
+      </w:r>
+      <w:r>
+        <w:rPr>
+          <w:rFonts w:ascii="Arial" w:eastAsia="Times New Roman" w:hAnsi="Arial" w:cs="Arial"/>
+          <w:color w:val="333333"/>
+          <w:highlight w:val="yellow"/>
+          <w:lang w:val="en-IN"/>
+        </w:rPr>
+        <w:t>already done for Logistic Regression</w:t>
+      </w:r>
+      <w:r>
+        <w:rPr>
+          <w:rFonts w:ascii="Arial" w:eastAsia="Times New Roman" w:hAnsi="Arial" w:cs="Arial"/>
+          <w:color w:val="333333"/>
+          <w:lang w:val="en-IN"/>
+        </w:rPr>
+        <w:t>)</w:t>
+      </w:r>
+    </w:p>
+    <w:p>
+      <w:pPr>
+        <w:pStyle w:val="ListParagraph"/>
+        <w:rPr>
+          <w:rFonts w:ascii="Arial" w:eastAsia="Times New Roman" w:hAnsi="Arial" w:cs="Arial"/>
+          <w:color w:val="333333"/>
+          <w:lang w:val="en-IN"/>
+        </w:rPr>
+      </w:pPr>
+    </w:p>
+    <w:p>
+      <w:pPr>
+        <w:pStyle w:val="ListParagraph"/>
+        <w:numPr>
+          <w:ilvl w:val="0"/>
+          <w:numId w:val="6"/>
+        </w:numPr>
+        <w:rPr>
+          <w:rFonts w:ascii="Arial" w:eastAsia="Times New Roman" w:hAnsi="Arial" w:cs="Arial"/>
+          <w:color w:val="222222"/>
+          <w:lang w:val="en-IN"/>
+        </w:rPr>
+      </w:pPr>
+      <w:r>
+        <w:rPr>
+          <w:rFonts w:ascii="Arial" w:eastAsia="Times New Roman" w:hAnsi="Arial" w:cs="Arial"/>
+          <w:color w:val="222222"/>
+          <w:lang w:val="en-IN"/>
+        </w:rPr>
+        <w:t>Apply Naïve Bayes Method on train data</w:t>
+      </w:r>
+      <w:r>
+        <w:rPr>
+          <w:rFonts w:ascii="Arial" w:eastAsia="Times New Roman" w:hAnsi="Arial" w:cs="Arial"/>
+          <w:color w:val="222222"/>
+          <w:lang w:val="en-IN"/>
+        </w:rPr>
+        <w:t xml:space="preserve"> </w:t>
+      </w:r>
+      <w:r>
+        <w:t xml:space="preserve">with Nifty Direction as dependent variable and previous day global market returns (and VIX) as independent variables. </w:t>
+      </w:r>
+      <w:r>
+        <w:rPr>
+          <w:rFonts w:ascii="Arial" w:eastAsia="Times New Roman" w:hAnsi="Arial" w:cs="Arial"/>
+          <w:color w:val="222222"/>
+          <w:lang w:val="en-IN"/>
+        </w:rPr>
+        <w:t xml:space="preserve"> </w:t>
+      </w:r>
+      <w:r>
+        <w:rPr>
+          <w:rFonts w:ascii="Arial" w:eastAsia="Times New Roman" w:hAnsi="Arial" w:cs="Arial"/>
+          <w:color w:val="222222"/>
+          <w:lang w:val="en-IN"/>
+        </w:rPr>
+        <w:t xml:space="preserve"> </w:t>
+      </w:r>
+    </w:p>
+    <w:p>
+      <w:pPr>
+        <w:pStyle w:val="ListParagraph"/>
+        <w:rPr>
+          <w:rFonts w:ascii="Arial" w:eastAsia="Times New Roman" w:hAnsi="Arial" w:cs="Arial"/>
+          <w:color w:val="222222"/>
+          <w:lang w:val="en-IN"/>
+        </w:rPr>
+      </w:pPr>
+    </w:p>
+    <w:p>
+      <w:pPr>
+        <w:pStyle w:val="ListParagraph"/>
+        <w:numPr>
+          <w:ilvl w:val="0"/>
+          <w:numId w:val="6"/>
+        </w:numPr>
+        <w:rPr>
+          <w:rFonts w:ascii="Arial" w:eastAsia="Times New Roman" w:hAnsi="Arial" w:cs="Arial"/>
+          <w:color w:val="222222"/>
+          <w:lang w:val="en-IN"/>
+        </w:rPr>
+      </w:pPr>
+      <w:r>
+        <w:rPr>
+          <w:rFonts w:ascii="Arial" w:eastAsia="Times New Roman" w:hAnsi="Arial" w:cs="Arial"/>
+          <w:color w:val="222222"/>
+          <w:lang w:val="en-IN"/>
+        </w:rPr>
+        <w:t>Obtain ROC curve and AUC for train data</w:t>
+      </w:r>
+    </w:p>
+    <w:p>
+      <w:pPr>
+        <w:rPr>
+          <w:rFonts w:ascii="Arial" w:eastAsia="Times New Roman" w:hAnsi="Arial" w:cs="Arial"/>
+          <w:color w:val="222222"/>
+          <w:lang w:val="en-IN"/>
+        </w:rPr>
+      </w:pPr>
+    </w:p>
+    <w:p>
+      <w:pPr>
+        <w:pStyle w:val="ListParagraph"/>
+        <w:numPr>
+          <w:ilvl w:val="0"/>
+          <w:numId w:val="6"/>
+        </w:numPr>
+        <w:rPr>
+          <w:rFonts w:ascii="Arial" w:eastAsia="Times New Roman" w:hAnsi="Arial" w:cs="Arial"/>
+          <w:color w:val="222222"/>
+          <w:lang w:val="en-IN"/>
+        </w:rPr>
+      </w:pPr>
+      <w:r>
+        <w:rPr>
+          <w:rFonts w:ascii="Arial" w:eastAsia="Times New Roman" w:hAnsi="Arial" w:cs="Arial"/>
+          <w:color w:val="222222"/>
+          <w:lang w:val="en-IN"/>
+        </w:rPr>
+        <w:t>Obtain Confusion Matrix for train data</w:t>
+      </w:r>
+    </w:p>
+    <w:p>
+      <w:pPr>
+        <w:rPr>
+          <w:rFonts w:ascii="Arial" w:eastAsia="Times New Roman" w:hAnsi="Arial" w:cs="Arial"/>
+          <w:color w:val="222222"/>
+          <w:lang w:val="en-IN"/>
+        </w:rPr>
+      </w:pPr>
+    </w:p>
+    <w:p>
+      <w:pPr>
+        <w:pStyle w:val="ListParagraph"/>
+        <w:numPr>
+          <w:ilvl w:val="0"/>
+          <w:numId w:val="6"/>
+        </w:numPr>
+        <w:rPr>
+          <w:rFonts w:ascii="Arial" w:eastAsia="Times New Roman" w:hAnsi="Arial" w:cs="Arial"/>
+          <w:color w:val="222222"/>
+          <w:lang w:val="en-IN"/>
+        </w:rPr>
+      </w:pPr>
+      <w:r>
+        <w:rPr>
+          <w:rFonts w:ascii="Arial" w:eastAsia="Times New Roman" w:hAnsi="Arial" w:cs="Arial"/>
+          <w:color w:val="222222"/>
+          <w:lang w:val="en-IN"/>
+        </w:rPr>
+        <w:t>Obtain ROC curve and AUC for test data</w:t>
+      </w:r>
+    </w:p>
+    <w:p>
+      <w:pPr>
+        <w:pStyle w:val="ListParagraph"/>
+        <w:rPr>
+          <w:rFonts w:ascii="Arial" w:eastAsia="Times New Roman" w:hAnsi="Arial" w:cs="Arial"/>
+          <w:color w:val="222222"/>
+          <w:lang w:val="en-IN"/>
+        </w:rPr>
+      </w:pPr>
+    </w:p>
+    <w:p>
+      <w:pPr>
+        <w:pStyle w:val="ListParagraph"/>
+        <w:numPr>
+          <w:ilvl w:val="0"/>
+          <w:numId w:val="6"/>
+        </w:numPr>
+        <w:rPr>
+          <w:rFonts w:ascii="Arial" w:eastAsia="Times New Roman" w:hAnsi="Arial" w:cs="Arial"/>
+          <w:color w:val="222222"/>
+          <w:lang w:val="en-IN"/>
+        </w:rPr>
+      </w:pPr>
+      <w:r>
+        <w:rPr>
+          <w:rFonts w:ascii="Arial" w:eastAsia="Times New Roman" w:hAnsi="Arial" w:cs="Arial"/>
+          <w:color w:val="222222"/>
+          <w:lang w:val="en-IN"/>
+        </w:rPr>
+        <w:t>Obtain Confusion Matrix for test data</w:t>
+      </w:r>
+    </w:p>
+    <w:p>
+      <w:pPr>
+        <w:rPr>
+          <w:rFonts w:ascii="Arial" w:eastAsia="Times New Roman" w:hAnsi="Arial" w:cs="Arial"/>
+          <w:color w:val="222222"/>
+          <w:lang w:val="en-IN"/>
+        </w:rPr>
+      </w:pPr>
+    </w:p>
+    <w:p>
+      <w:pPr>
+        <w:pStyle w:val="ListParagraph"/>
+        <w:numPr>
+          <w:ilvl w:val="0"/>
+          <w:numId w:val="6"/>
+        </w:numPr>
+        <w:rPr>
+          <w:rFonts w:ascii="Arial" w:eastAsia="Times New Roman" w:hAnsi="Arial" w:cs="Arial"/>
+          <w:color w:val="222222"/>
+          <w:lang w:val="en-IN"/>
+        </w:rPr>
+      </w:pPr>
+      <w:r>
+        <w:rPr>
+          <w:rFonts w:ascii="Arial" w:eastAsia="Times New Roman" w:hAnsi="Arial" w:cs="Arial"/>
+          <w:color w:val="222222"/>
+          <w:lang w:val="en-IN"/>
+        </w:rPr>
+        <w:t xml:space="preserve">Repeat steps </w:t>
+      </w:r>
+      <w:r>
+        <w:rPr>
+          <w:rFonts w:ascii="Arial" w:eastAsia="Times New Roman" w:hAnsi="Arial" w:cs="Arial"/>
+          <w:color w:val="222222"/>
+          <w:lang w:val="en-IN"/>
+        </w:rPr>
+        <w:t>2</w:t>
+      </w:r>
+      <w:r>
+        <w:rPr>
+          <w:rFonts w:ascii="Arial" w:eastAsia="Times New Roman" w:hAnsi="Arial" w:cs="Arial"/>
+          <w:color w:val="222222"/>
+          <w:lang w:val="en-IN"/>
+        </w:rPr>
+        <w:t xml:space="preserve"> to 6 for Decision Tree</w:t>
+      </w:r>
+    </w:p>
+    <w:p>
+      <w:pPr>
+        <w:pStyle w:val="ListParagraph"/>
+        <w:rPr>
+          <w:rFonts w:ascii="Arial" w:eastAsia="Times New Roman" w:hAnsi="Arial" w:cs="Arial"/>
+          <w:color w:val="222222"/>
+          <w:lang w:val="en-IN"/>
+        </w:rPr>
+      </w:pPr>
+    </w:p>
+    <w:p>
+      <w:pPr>
+        <w:pStyle w:val="ListParagraph"/>
+        <w:numPr>
+          <w:ilvl w:val="0"/>
+          <w:numId w:val="6"/>
+        </w:numPr>
+        <w:rPr>
+          <w:rFonts w:ascii="Arial" w:eastAsia="Times New Roman" w:hAnsi="Arial" w:cs="Arial"/>
+          <w:color w:val="222222"/>
+          <w:lang w:val="en-IN"/>
+        </w:rPr>
+      </w:pPr>
+      <w:r>
+        <w:rPr>
+          <w:rFonts w:ascii="Arial" w:eastAsia="Times New Roman" w:hAnsi="Arial" w:cs="Arial"/>
+          <w:color w:val="222222"/>
+          <w:lang w:val="en-IN"/>
+        </w:rPr>
+        <w:t xml:space="preserve">Repeat steps </w:t>
+      </w:r>
+      <w:r>
+        <w:rPr>
+          <w:rFonts w:ascii="Arial" w:eastAsia="Times New Roman" w:hAnsi="Arial" w:cs="Arial"/>
+          <w:color w:val="222222"/>
+          <w:lang w:val="en-IN"/>
+        </w:rPr>
+        <w:t>2</w:t>
+      </w:r>
+      <w:r>
+        <w:rPr>
+          <w:rFonts w:ascii="Arial" w:eastAsia="Times New Roman" w:hAnsi="Arial" w:cs="Arial"/>
+          <w:color w:val="222222"/>
+          <w:lang w:val="en-IN"/>
+        </w:rPr>
+        <w:t xml:space="preserve"> to 6 for Random Forest Method </w:t>
+      </w:r>
+    </w:p>
+    <w:p>
+      <w:pPr>
+        <w:pStyle w:val="ListParagraph"/>
+        <w:rPr>
+          <w:rFonts w:ascii="Arial" w:eastAsia="Times New Roman" w:hAnsi="Arial" w:cs="Arial"/>
+          <w:color w:val="222222"/>
+          <w:lang w:val="en-IN"/>
+        </w:rPr>
+      </w:pPr>
+    </w:p>
+    <w:p>
+      <w:pPr>
+        <w:pStyle w:val="ListParagraph"/>
+        <w:numPr>
+          <w:ilvl w:val="0"/>
+          <w:numId w:val="6"/>
+        </w:numPr>
+        <w:rPr>
+          <w:rFonts w:ascii="Arial" w:eastAsia="Times New Roman" w:hAnsi="Arial" w:cs="Arial"/>
+          <w:color w:val="222222"/>
+          <w:lang w:val="en-IN"/>
+        </w:rPr>
+      </w:pPr>
+      <w:r>
+        <w:rPr>
+          <w:rFonts w:ascii="Arial" w:eastAsia="Times New Roman" w:hAnsi="Arial" w:cs="Arial"/>
+          <w:color w:val="222222"/>
+          <w:lang w:val="en-IN"/>
+        </w:rPr>
+        <w:t xml:space="preserve">Compare </w:t>
+      </w:r>
+      <w:r>
+        <w:rPr>
+          <w:rFonts w:ascii="Arial" w:eastAsia="Times New Roman" w:hAnsi="Arial" w:cs="Arial"/>
+          <w:color w:val="222222"/>
+          <w:highlight w:val="yellow"/>
+          <w:lang w:val="en-IN"/>
+        </w:rPr>
+        <w:t>AUC for test data</w:t>
+      </w:r>
+      <w:r>
+        <w:rPr>
+          <w:rFonts w:ascii="Arial" w:eastAsia="Times New Roman" w:hAnsi="Arial" w:cs="Arial"/>
+          <w:color w:val="222222"/>
+          <w:lang w:val="en-IN"/>
+        </w:rPr>
+        <w:t xml:space="preserve"> in case of 4</w:t>
+      </w:r>
+      <w:r>
+        <w:rPr>
+          <w:rFonts w:ascii="Arial" w:eastAsia="Times New Roman" w:hAnsi="Arial" w:cs="Arial"/>
+          <w:color w:val="222222"/>
+          <w:lang w:val="en-IN"/>
+        </w:rPr>
+        <w:t>/5</w:t>
+      </w:r>
       <w:bookmarkStart w:id="0" w:name="_GoBack"/>
       <w:bookmarkEnd w:id="0"/>
       <w:r>
-        <w:t>(</w:t>
-      </w:r>
-      <w:r>
-        <w:t>compare with step 7)</w:t>
+        <w:rPr>
+          <w:rFonts w:ascii="Arial" w:eastAsia="Times New Roman" w:hAnsi="Arial" w:cs="Arial"/>
+          <w:color w:val="222222"/>
+          <w:lang w:val="en-IN"/>
+        </w:rPr>
+        <w:t xml:space="preserve"> methods and finalize the method</w:t>
       </w:r>
     </w:p>
     <w:p/>
-    <w:p>
-      <w:r>
-        <w:t xml:space="preserve">     10.</w:t>
-      </w:r>
-      <w:r>
-        <w:tab/>
-        <w:t>Finalize the model</w:t>
-      </w:r>
-    </w:p>
+    <w:p/>
+    <w:p/>
+    <w:p>
+      <w:pPr>
+        <w:rPr>
+          <w:rFonts w:ascii="Calibri" w:hAnsi="Calibri" w:cs="Calibri"/>
+        </w:rPr>
+      </w:pPr>
+      <w:r>
+        <w:rPr>
+          <w:rFonts w:ascii="Calibri" w:hAnsi="Calibri" w:cs="Calibri"/>
+        </w:rPr>
+        <w:t xml:space="preserve">                                          ******************************</w:t>
+      </w:r>
+    </w:p>
+    <w:p>
+      <w:pPr>
+        <w:rPr>
+          <w:rFonts w:ascii="Calibri" w:hAnsi="Calibri" w:cs="Calibri"/>
+        </w:rPr>
+      </w:pPr>
+    </w:p>
+    <w:p>
+      <w:pPr>
+        <w:rPr>
+          <w:rFonts w:ascii="Calibri" w:hAnsi="Calibri" w:cs="Calibri"/>
+        </w:rPr>
+      </w:pPr>
+    </w:p>
+    <w:p/>
+    <w:p/>
+    <w:p/>
+    <w:p/>
     <w:p/>
     <w:p>
       <w:pPr>

</xml_diff>

<commit_message>
added phase 5 document + tweets for sentiment analysis
</commit_message>
<xml_diff>
--- a/docs/PROJECT STOCK MARKET ANALYTICS-PHASES.docx
+++ b/docs/PROJECT STOCK MARKET ANALYTICS-PHASES.docx
@@ -84,7 +84,7 @@
           <w:u w:val="single"/>
           <w:lang w:val="en-IN"/>
         </w:rPr>
-        <w:t>STOCK MARKET ANALYTICS</w:t>
+        <w:t>STOCK MARKET</w:t>
       </w:r>
       <w:r>
         <w:rPr>
@@ -96,6 +96,30 @@
           <w:u w:val="single"/>
           <w:lang w:val="en-IN"/>
         </w:rPr>
+        <w:t xml:space="preserve">(FINANCIAL MARKETS) </w:t>
+      </w:r>
+      <w:r>
+        <w:rPr>
+          <w:rFonts w:ascii="Segoe UI" w:eastAsia="Times New Roman" w:hAnsi="Segoe UI" w:cs="Segoe UI"/>
+          <w:b/>
+          <w:color w:val="4472C4" w:themeColor="accent1"/>
+          <w:sz w:val="40"/>
+          <w:szCs w:val="40"/>
+          <w:u w:val="single"/>
+          <w:lang w:val="en-IN"/>
+        </w:rPr>
+        <w:t>ANALYTICS</w:t>
+      </w:r>
+      <w:r>
+        <w:rPr>
+          <w:rFonts w:ascii="Segoe UI" w:eastAsia="Times New Roman" w:hAnsi="Segoe UI" w:cs="Segoe UI"/>
+          <w:b/>
+          <w:color w:val="4472C4" w:themeColor="accent1"/>
+          <w:sz w:val="40"/>
+          <w:szCs w:val="40"/>
+          <w:u w:val="single"/>
+          <w:lang w:val="en-IN"/>
+        </w:rPr>
         <w:t xml:space="preserve"> </w:t>
       </w:r>
     </w:p>
@@ -555,11 +579,7 @@
         <w:t>Six</w:t>
       </w:r>
       <w:r>
-        <w:t xml:space="preserve"> </w:t>
-      </w:r>
-      <w:proofErr w:type="gramStart"/>
-      <w:r>
-        <w:t>year</w:t>
+        <w:t xml:space="preserve"> year</w:t>
       </w:r>
       <w:r>
         <w:t>s</w:t>
@@ -570,7 +590,6 @@
       <w:r>
         <w:t>(</w:t>
       </w:r>
-      <w:proofErr w:type="gramEnd"/>
       <w:r>
         <w:t xml:space="preserve">from 1st Jan </w:t>
       </w:r>
@@ -650,15 +669,7 @@
         <w:t>based on close prices of each index</w:t>
       </w:r>
       <w:r>
-        <w:t xml:space="preserve">: </w:t>
-      </w:r>
-      <w:proofErr w:type="gramStart"/>
-      <w:r>
-        <w:t>( Yt</w:t>
-      </w:r>
-      <w:proofErr w:type="gramEnd"/>
-      <w:r>
-        <w:t>-Yt-1)/(Yt-1)  * 100</w:t>
+        <w:t>: ( Yt-Yt-1)/(Yt-1)  * 100</w:t>
       </w:r>
     </w:p>
     <w:p/>
@@ -684,15 +695,7 @@
         </w:numPr>
       </w:pPr>
       <w:r>
-        <w:t>Rename variables in each file (Example: Nifty50_</w:t>
-      </w:r>
-      <w:proofErr w:type="gramStart"/>
-      <w:r>
-        <w:t>Open,Nifty</w:t>
-      </w:r>
-      <w:proofErr w:type="gramEnd"/>
-      <w:r>
-        <w:t>50_Adjclose)</w:t>
+        <w:t>Rename variables in each file (Example: Nifty50_Open,Nifty50_Adjclose)</w:t>
       </w:r>
     </w:p>
     <w:p/>
@@ -1129,15 +1132,7 @@
         </w:numPr>
       </w:pPr>
       <w:r>
-        <w:t xml:space="preserve">Pre-Post </w:t>
-      </w:r>
-      <w:proofErr w:type="spellStart"/>
-      <w:r>
-        <w:t>Covid</w:t>
-      </w:r>
-      <w:proofErr w:type="spellEnd"/>
-      <w:r>
-        <w:t xml:space="preserve"> Performance Analytics</w:t>
+        <w:t>Pre-Post Covid Performance Analytics</w:t>
       </w:r>
       <w:r>
         <w:t>-time required for a market to come back</w:t>
@@ -1148,15 +1143,7 @@
         <w:pStyle w:val="ListParagraph"/>
       </w:pPr>
       <w:r>
-        <w:t>To pre-</w:t>
-      </w:r>
-      <w:proofErr w:type="spellStart"/>
-      <w:r>
-        <w:t>covid</w:t>
-      </w:r>
-      <w:proofErr w:type="spellEnd"/>
-      <w:r>
-        <w:t xml:space="preserve"> level</w:t>
+        <w:t>To pre-covid level</w:t>
       </w:r>
     </w:p>
     <w:p/>
@@ -1169,15 +1156,7 @@
         </w:numPr>
       </w:pPr>
       <w:r>
-        <w:t xml:space="preserve">Nifty 50 Daily Movement- Pre </w:t>
-      </w:r>
-      <w:proofErr w:type="spellStart"/>
-      <w:r>
-        <w:t>Modeling</w:t>
-      </w:r>
-      <w:proofErr w:type="spellEnd"/>
-      <w:r>
-        <w:t xml:space="preserve"> </w:t>
+        <w:t xml:space="preserve">Nifty 50 Daily Movement- Pre Modeling </w:t>
       </w:r>
       <w:r>
         <w:t>Work</w:t>
@@ -1291,15 +1270,7 @@
         <w:pStyle w:val="ListParagraph"/>
       </w:pPr>
       <w:r>
-        <w:t xml:space="preserve">Example: Box -whisker plot of lag </w:t>
-      </w:r>
-      <w:proofErr w:type="gramStart"/>
-      <w:r>
-        <w:t>( DJI</w:t>
-      </w:r>
-      <w:proofErr w:type="gramEnd"/>
-      <w:r>
-        <w:t xml:space="preserve"> Returns) for 2 categories of Nifty_</w:t>
+        <w:t>Example: Box -whisker plot of lag ( DJI Returns) for 2 categories of Nifty_</w:t>
       </w:r>
       <w:r>
         <w:t>Open_</w:t>
@@ -1424,20 +1395,8 @@
           <w:u w:val="single"/>
           <w:lang w:val="en-IN"/>
         </w:rPr>
-        <w:t xml:space="preserve">Predictive </w:t>
-      </w:r>
-      <w:proofErr w:type="spellStart"/>
-      <w:r>
-        <w:rPr>
-          <w:rFonts w:ascii="Segoe UI" w:eastAsia="Times New Roman" w:hAnsi="Segoe UI" w:cs="Segoe UI"/>
-          <w:b/>
-          <w:color w:val="4472C4" w:themeColor="accent1"/>
-          <w:u w:val="single"/>
-          <w:lang w:val="en-IN"/>
-        </w:rPr>
-        <w:t>Modeling</w:t>
-      </w:r>
-      <w:proofErr w:type="spellEnd"/>
+        <w:t>Predictive Modeling</w:t>
+      </w:r>
     </w:p>
     <w:p>
       <w:pPr>
@@ -1469,15 +1428,7 @@
         </w:numPr>
       </w:pPr>
       <w:r>
-        <w:t xml:space="preserve">Define </w:t>
-      </w:r>
-      <w:proofErr w:type="spellStart"/>
-      <w:r>
-        <w:t>Nifty_Dir_Open</w:t>
-      </w:r>
-      <w:proofErr w:type="spellEnd"/>
-      <w:r>
-        <w:t xml:space="preserve"> =1/0 based on direction (dependent variable) </w:t>
+        <w:t xml:space="preserve">Define Nifty_Dir_Open =1/0 based on direction (dependent variable) </w:t>
       </w:r>
     </w:p>
     <w:p>
@@ -2301,18 +2252,240 @@
         </w:rPr>
         <w:t>/5</w:t>
       </w:r>
+      <w:r>
+        <w:rPr>
+          <w:rFonts w:ascii="Arial" w:eastAsia="Times New Roman" w:hAnsi="Arial" w:cs="Arial"/>
+          <w:color w:val="222222"/>
+          <w:lang w:val="en-IN"/>
+        </w:rPr>
+        <w:t xml:space="preserve"> methods and finalize the method</w:t>
+      </w:r>
+    </w:p>
+    <w:p/>
+    <w:p/>
+    <w:p>
+      <w:pPr>
+        <w:rPr>
+          <w:rFonts w:ascii="Segoe UI" w:eastAsia="Times New Roman" w:hAnsi="Segoe UI" w:cs="Segoe UI"/>
+          <w:b/>
+          <w:color w:val="4472C4" w:themeColor="accent1"/>
+          <w:u w:val="single"/>
+          <w:lang w:val="en-IN"/>
+        </w:rPr>
+      </w:pPr>
+      <w:r>
+        <w:rPr>
+          <w:rFonts w:ascii="Segoe UI" w:eastAsia="Times New Roman" w:hAnsi="Segoe UI" w:cs="Segoe UI"/>
+          <w:b/>
+          <w:color w:val="4472C4" w:themeColor="accent1"/>
+          <w:u w:val="single"/>
+          <w:lang w:val="en-IN"/>
+        </w:rPr>
+        <w:t xml:space="preserve">Phase </w:t>
+      </w:r>
+      <w:r>
+        <w:rPr>
+          <w:rFonts w:ascii="Segoe UI" w:eastAsia="Times New Roman" w:hAnsi="Segoe UI" w:cs="Segoe UI"/>
+          <w:b/>
+          <w:color w:val="4472C4" w:themeColor="accent1"/>
+          <w:u w:val="single"/>
+          <w:lang w:val="en-IN"/>
+        </w:rPr>
+        <w:t>5</w:t>
+      </w:r>
       <w:bookmarkStart w:id="0" w:name="_GoBack"/>
       <w:bookmarkEnd w:id="0"/>
       <w:r>
         <w:rPr>
+          <w:rFonts w:ascii="Segoe UI" w:eastAsia="Times New Roman" w:hAnsi="Segoe UI" w:cs="Segoe UI"/>
+          <w:b/>
+          <w:color w:val="4472C4" w:themeColor="accent1"/>
+          <w:u w:val="single"/>
+          <w:lang w:val="en-IN"/>
+        </w:rPr>
+        <w:t xml:space="preserve"> is about</w:t>
+      </w:r>
+      <w:r>
+        <w:rPr>
+          <w:rFonts w:ascii="Segoe UI" w:eastAsia="Times New Roman" w:hAnsi="Segoe UI" w:cs="Segoe UI"/>
+          <w:b/>
+          <w:color w:val="4472C4" w:themeColor="accent1"/>
+          <w:u w:val="single"/>
+          <w:lang w:val="en-IN"/>
+        </w:rPr>
+        <w:t xml:space="preserve"> </w:t>
+      </w:r>
+      <w:r>
+        <w:rPr>
+          <w:rFonts w:ascii="Segoe UI" w:eastAsia="Times New Roman" w:hAnsi="Segoe UI" w:cs="Segoe UI"/>
+          <w:b/>
+          <w:color w:val="4472C4" w:themeColor="accent1"/>
+          <w:u w:val="single"/>
+          <w:lang w:val="en-IN"/>
+        </w:rPr>
+        <w:t>text mining/sentiment analysis</w:t>
+      </w:r>
+    </w:p>
+    <w:p>
+      <w:pPr>
+        <w:rPr>
+          <w:rFonts w:ascii="Segoe UI" w:eastAsia="Times New Roman" w:hAnsi="Segoe UI" w:cs="Segoe UI"/>
+          <w:b/>
+          <w:color w:val="4472C4" w:themeColor="accent1"/>
+          <w:u w:val="single"/>
+          <w:lang w:val="en-IN"/>
+        </w:rPr>
+      </w:pPr>
+    </w:p>
+    <w:p>
+      <w:pPr>
+        <w:pStyle w:val="ListParagraph"/>
+        <w:numPr>
+          <w:ilvl w:val="0"/>
+          <w:numId w:val="26"/>
+        </w:numPr>
+        <w:rPr>
           <w:rFonts w:ascii="Arial" w:eastAsia="Times New Roman" w:hAnsi="Arial" w:cs="Arial"/>
-          <w:color w:val="222222"/>
-          <w:lang w:val="en-IN"/>
-        </w:rPr>
-        <w:t xml:space="preserve"> methods and finalize the method</w:t>
-      </w:r>
-    </w:p>
-    <w:p/>
+          <w:color w:val="333333"/>
+          <w:lang w:val="en-IN"/>
+        </w:rPr>
+      </w:pPr>
+      <w:r>
+        <w:rPr>
+          <w:rFonts w:ascii="Arial" w:eastAsia="Times New Roman" w:hAnsi="Arial" w:cs="Arial"/>
+          <w:color w:val="333333"/>
+          <w:lang w:val="en-IN"/>
+        </w:rPr>
+        <w:t xml:space="preserve">Use the twitter(X) data about Nifty50 </w:t>
+      </w:r>
+    </w:p>
+    <w:p>
+      <w:pPr>
+        <w:rPr>
+          <w:rFonts w:ascii="Arial" w:eastAsia="Times New Roman" w:hAnsi="Arial" w:cs="Arial"/>
+          <w:color w:val="333333"/>
+          <w:lang w:val="en-IN"/>
+        </w:rPr>
+      </w:pPr>
+    </w:p>
+    <w:p>
+      <w:pPr>
+        <w:pStyle w:val="ListParagraph"/>
+        <w:numPr>
+          <w:ilvl w:val="0"/>
+          <w:numId w:val="26"/>
+        </w:numPr>
+        <w:rPr>
+          <w:rFonts w:ascii="Arial" w:eastAsia="Times New Roman" w:hAnsi="Arial" w:cs="Arial"/>
+          <w:color w:val="333333"/>
+          <w:lang w:val="en-IN"/>
+        </w:rPr>
+      </w:pPr>
+      <w:r>
+        <w:rPr>
+          <w:rFonts w:ascii="Arial" w:eastAsia="Times New Roman" w:hAnsi="Arial" w:cs="Arial"/>
+          <w:color w:val="333333"/>
+          <w:lang w:val="en-IN"/>
+        </w:rPr>
+        <w:t>Perform text pre-processing</w:t>
+      </w:r>
+    </w:p>
+    <w:p>
+      <w:pPr>
+        <w:pStyle w:val="ListParagraph"/>
+        <w:rPr>
+          <w:rFonts w:ascii="Arial" w:eastAsia="Times New Roman" w:hAnsi="Arial" w:cs="Arial"/>
+          <w:color w:val="333333"/>
+          <w:lang w:val="en-IN"/>
+        </w:rPr>
+      </w:pPr>
+    </w:p>
+    <w:p>
+      <w:pPr>
+        <w:pStyle w:val="ListParagraph"/>
+        <w:numPr>
+          <w:ilvl w:val="0"/>
+          <w:numId w:val="26"/>
+        </w:numPr>
+        <w:rPr>
+          <w:rFonts w:ascii="Arial" w:eastAsia="Times New Roman" w:hAnsi="Arial" w:cs="Arial"/>
+          <w:color w:val="333333"/>
+          <w:lang w:val="en-IN"/>
+        </w:rPr>
+      </w:pPr>
+      <w:r>
+        <w:rPr>
+          <w:rFonts w:ascii="Arial" w:eastAsia="Times New Roman" w:hAnsi="Arial" w:cs="Arial"/>
+          <w:color w:val="333333"/>
+          <w:lang w:val="en-IN"/>
+        </w:rPr>
+        <w:t>Obtain Word-Cloud</w:t>
+      </w:r>
+    </w:p>
+    <w:p>
+      <w:pPr>
+        <w:pStyle w:val="ListParagraph"/>
+        <w:rPr>
+          <w:rFonts w:ascii="Arial" w:eastAsia="Times New Roman" w:hAnsi="Arial" w:cs="Arial"/>
+          <w:color w:val="333333"/>
+          <w:lang w:val="en-IN"/>
+        </w:rPr>
+      </w:pPr>
+    </w:p>
+    <w:p>
+      <w:pPr>
+        <w:pStyle w:val="ListParagraph"/>
+        <w:numPr>
+          <w:ilvl w:val="0"/>
+          <w:numId w:val="26"/>
+        </w:numPr>
+        <w:rPr>
+          <w:rFonts w:ascii="Arial" w:eastAsia="Times New Roman" w:hAnsi="Arial" w:cs="Arial"/>
+          <w:color w:val="333333"/>
+          <w:lang w:val="en-IN"/>
+        </w:rPr>
+      </w:pPr>
+      <w:r>
+        <w:rPr>
+          <w:rFonts w:ascii="Arial" w:eastAsia="Times New Roman" w:hAnsi="Arial" w:cs="Arial"/>
+          <w:color w:val="333333"/>
+          <w:lang w:val="en-IN"/>
+        </w:rPr>
+        <w:t>Perform Sentiment Analysis</w:t>
+      </w:r>
+    </w:p>
+    <w:p>
+      <w:pPr>
+        <w:pStyle w:val="ListParagraph"/>
+        <w:rPr>
+          <w:rFonts w:ascii="Arial" w:eastAsia="Times New Roman" w:hAnsi="Arial" w:cs="Arial"/>
+          <w:color w:val="333333"/>
+          <w:lang w:val="en-IN"/>
+        </w:rPr>
+      </w:pPr>
+    </w:p>
+    <w:p>
+      <w:pPr>
+        <w:pStyle w:val="ListParagraph"/>
+        <w:numPr>
+          <w:ilvl w:val="0"/>
+          <w:numId w:val="26"/>
+        </w:numPr>
+        <w:rPr>
+          <w:rFonts w:ascii="Arial" w:eastAsia="Times New Roman" w:hAnsi="Arial" w:cs="Arial"/>
+          <w:color w:val="333333"/>
+          <w:lang w:val="en-IN"/>
+        </w:rPr>
+      </w:pPr>
+      <w:r>
+        <w:rPr>
+          <w:rFonts w:ascii="Arial" w:eastAsia="Times New Roman" w:hAnsi="Arial" w:cs="Arial"/>
+          <w:color w:val="333333"/>
+          <w:lang w:val="en-IN"/>
+        </w:rPr>
+        <w:t>Visualize sentiment scores</w:t>
+      </w:r>
+    </w:p>
     <w:p/>
     <w:p/>
     <w:p>
@@ -2353,6 +2526,7 @@
           <w:rFonts w:ascii="Segoe UI" w:eastAsia="Times New Roman" w:hAnsi="Segoe UI" w:cs="Segoe UI"/>
           <w:b/>
           <w:color w:val="4472C4" w:themeColor="accent1"/>
+          <w:u w:val="single"/>
           <w:lang w:val="en-IN"/>
         </w:rPr>
       </w:pPr>
@@ -2373,30 +2547,17 @@
           <w:color w:val="4472C4" w:themeColor="accent1"/>
           <w:lang w:val="en-IN"/>
         </w:rPr>
-        <w:t xml:space="preserve">                                                 ***********************</w:t>
-      </w:r>
-    </w:p>
-    <w:p>
-      <w:pPr>
-        <w:rPr>
-          <w:rFonts w:ascii="Segoe UI" w:eastAsia="Times New Roman" w:hAnsi="Segoe UI" w:cs="Segoe UI"/>
-          <w:b/>
-          <w:color w:val="4472C4" w:themeColor="accent1"/>
-          <w:u w:val="single"/>
-          <w:lang w:val="en-IN"/>
-        </w:rPr>
-      </w:pPr>
-    </w:p>
-    <w:p>
-      <w:pPr>
-        <w:rPr>
-          <w:rFonts w:ascii="Segoe UI" w:eastAsia="Times New Roman" w:hAnsi="Segoe UI" w:cs="Segoe UI"/>
-          <w:b/>
-          <w:color w:val="4472C4" w:themeColor="accent1"/>
-          <w:u w:val="single"/>
-          <w:lang w:val="en-IN"/>
-        </w:rPr>
-      </w:pPr>
+        <w:t xml:space="preserve">                                                 </w:t>
+      </w:r>
+      <w:r>
+        <w:rPr>
+          <w:rFonts w:ascii="Segoe UI" w:eastAsia="Times New Roman" w:hAnsi="Segoe UI" w:cs="Segoe UI"/>
+          <w:b/>
+          <w:color w:val="4472C4" w:themeColor="accent1"/>
+          <w:lang w:val="en-IN"/>
+        </w:rPr>
+        <w:t xml:space="preserve"> </w:t>
+      </w:r>
     </w:p>
     <w:p/>
     <w:sectPr>
@@ -3661,6 +3822,95 @@
     </w:lvl>
   </w:abstractNum>
   <w:abstractNum w:abstractNumId="14" w15:restartNumberingAfterBreak="0">
+    <w:nsid w:val="542422B9"/>
+    <w:multiLevelType w:val="hybridMultilevel"/>
+    <w:tmpl w:val="2324961A"/>
+    <w:lvl w:ilvl="0" w:tplc="0409000F">
+      <w:start w:val="1"/>
+      <w:numFmt w:val="decimal"/>
+      <w:lvlText w:val="%1."/>
+      <w:lvlJc w:val="left"/>
+      <w:pPr>
+        <w:ind w:left="720" w:hanging="360"/>
+      </w:pPr>
+      <w:rPr>
+        <w:rFonts w:hint="default"/>
+      </w:rPr>
+    </w:lvl>
+    <w:lvl w:ilvl="1" w:tplc="04090019" w:tentative="1">
+      <w:start w:val="1"/>
+      <w:numFmt w:val="lowerLetter"/>
+      <w:lvlText w:val="%2."/>
+      <w:lvlJc w:val="left"/>
+      <w:pPr>
+        <w:ind w:left="1440" w:hanging="360"/>
+      </w:pPr>
+    </w:lvl>
+    <w:lvl w:ilvl="2" w:tplc="0409001B" w:tentative="1">
+      <w:start w:val="1"/>
+      <w:numFmt w:val="lowerRoman"/>
+      <w:lvlText w:val="%3."/>
+      <w:lvlJc w:val="right"/>
+      <w:pPr>
+        <w:ind w:left="2160" w:hanging="180"/>
+      </w:pPr>
+    </w:lvl>
+    <w:lvl w:ilvl="3" w:tplc="0409000F" w:tentative="1">
+      <w:start w:val="1"/>
+      <w:numFmt w:val="decimal"/>
+      <w:lvlText w:val="%4."/>
+      <w:lvlJc w:val="left"/>
+      <w:pPr>
+        <w:ind w:left="2880" w:hanging="360"/>
+      </w:pPr>
+    </w:lvl>
+    <w:lvl w:ilvl="4" w:tplc="04090019" w:tentative="1">
+      <w:start w:val="1"/>
+      <w:numFmt w:val="lowerLetter"/>
+      <w:lvlText w:val="%5."/>
+      <w:lvlJc w:val="left"/>
+      <w:pPr>
+        <w:ind w:left="3600" w:hanging="360"/>
+      </w:pPr>
+    </w:lvl>
+    <w:lvl w:ilvl="5" w:tplc="0409001B" w:tentative="1">
+      <w:start w:val="1"/>
+      <w:numFmt w:val="lowerRoman"/>
+      <w:lvlText w:val="%6."/>
+      <w:lvlJc w:val="right"/>
+      <w:pPr>
+        <w:ind w:left="4320" w:hanging="180"/>
+      </w:pPr>
+    </w:lvl>
+    <w:lvl w:ilvl="6" w:tplc="0409000F" w:tentative="1">
+      <w:start w:val="1"/>
+      <w:numFmt w:val="decimal"/>
+      <w:lvlText w:val="%7."/>
+      <w:lvlJc w:val="left"/>
+      <w:pPr>
+        <w:ind w:left="5040" w:hanging="360"/>
+      </w:pPr>
+    </w:lvl>
+    <w:lvl w:ilvl="7" w:tplc="04090019" w:tentative="1">
+      <w:start w:val="1"/>
+      <w:numFmt w:val="lowerLetter"/>
+      <w:lvlText w:val="%8."/>
+      <w:lvlJc w:val="left"/>
+      <w:pPr>
+        <w:ind w:left="5760" w:hanging="360"/>
+      </w:pPr>
+    </w:lvl>
+    <w:lvl w:ilvl="8" w:tplc="0409001B" w:tentative="1">
+      <w:start w:val="1"/>
+      <w:numFmt w:val="lowerRoman"/>
+      <w:lvlText w:val="%9."/>
+      <w:lvlJc w:val="right"/>
+      <w:pPr>
+        <w:ind w:left="6480" w:hanging="180"/>
+      </w:pPr>
+    </w:lvl>
+  </w:abstractNum>
+  <w:abstractNum w:abstractNumId="15" w15:restartNumberingAfterBreak="0">
     <w:nsid w:val="588F3DC1"/>
     <w:multiLevelType w:val="hybridMultilevel"/>
     <w:tmpl w:val="3138A4E6"/>
@@ -3749,7 +3999,7 @@
       </w:pPr>
     </w:lvl>
   </w:abstractNum>
-  <w:abstractNum w:abstractNumId="15" w15:restartNumberingAfterBreak="0">
+  <w:abstractNum w:abstractNumId="16" w15:restartNumberingAfterBreak="0">
     <w:nsid w:val="58946D81"/>
     <w:multiLevelType w:val="hybridMultilevel"/>
     <w:tmpl w:val="78C81DA0"/>
@@ -3838,7 +4088,7 @@
       </w:pPr>
     </w:lvl>
   </w:abstractNum>
-  <w:abstractNum w:abstractNumId="16" w15:restartNumberingAfterBreak="0">
+  <w:abstractNum w:abstractNumId="17" w15:restartNumberingAfterBreak="0">
     <w:nsid w:val="60002139"/>
     <w:multiLevelType w:val="hybridMultilevel"/>
     <w:tmpl w:val="7854BB2A"/>
@@ -3927,7 +4177,7 @@
       </w:pPr>
     </w:lvl>
   </w:abstractNum>
-  <w:abstractNum w:abstractNumId="17" w15:restartNumberingAfterBreak="0">
+  <w:abstractNum w:abstractNumId="18" w15:restartNumberingAfterBreak="0">
     <w:nsid w:val="62EB0AE7"/>
     <w:multiLevelType w:val="hybridMultilevel"/>
     <w:tmpl w:val="15D259BC"/>
@@ -4016,7 +4266,7 @@
       </w:pPr>
     </w:lvl>
   </w:abstractNum>
-  <w:abstractNum w:abstractNumId="18" w15:restartNumberingAfterBreak="0">
+  <w:abstractNum w:abstractNumId="19" w15:restartNumberingAfterBreak="0">
     <w:nsid w:val="63B96A02"/>
     <w:multiLevelType w:val="hybridMultilevel"/>
     <w:tmpl w:val="99F60278"/>
@@ -4105,7 +4355,7 @@
       </w:pPr>
     </w:lvl>
   </w:abstractNum>
-  <w:abstractNum w:abstractNumId="19" w15:restartNumberingAfterBreak="0">
+  <w:abstractNum w:abstractNumId="20" w15:restartNumberingAfterBreak="0">
     <w:nsid w:val="6D7A1F1A"/>
     <w:multiLevelType w:val="hybridMultilevel"/>
     <w:tmpl w:val="4A70332C"/>
@@ -4194,7 +4444,7 @@
       </w:pPr>
     </w:lvl>
   </w:abstractNum>
-  <w:abstractNum w:abstractNumId="20" w15:restartNumberingAfterBreak="0">
+  <w:abstractNum w:abstractNumId="21" w15:restartNumberingAfterBreak="0">
     <w:nsid w:val="76FC6ACF"/>
     <w:multiLevelType w:val="hybridMultilevel"/>
     <w:tmpl w:val="52AC1240"/>
@@ -4283,7 +4533,98 @@
       </w:pPr>
     </w:lvl>
   </w:abstractNum>
-  <w:abstractNum w:abstractNumId="21" w15:restartNumberingAfterBreak="0">
+  <w:abstractNum w:abstractNumId="22" w15:restartNumberingAfterBreak="0">
+    <w:nsid w:val="77833BA5"/>
+    <w:multiLevelType w:val="hybridMultilevel"/>
+    <w:tmpl w:val="53124A44"/>
+    <w:lvl w:ilvl="0" w:tplc="86143B38">
+      <w:start w:val="1"/>
+      <w:numFmt w:val="decimal"/>
+      <w:lvlText w:val="%1."/>
+      <w:lvlJc w:val="left"/>
+      <w:pPr>
+        <w:ind w:left="720" w:hanging="360"/>
+      </w:pPr>
+      <w:rPr>
+        <w:rFonts w:ascii="Segoe UI" w:eastAsia="Times New Roman" w:hAnsi="Segoe UI" w:cs="Segoe UI" w:hint="default"/>
+        <w:b/>
+        <w:color w:val="4472C4" w:themeColor="accent1"/>
+      </w:rPr>
+    </w:lvl>
+    <w:lvl w:ilvl="1" w:tplc="04090019" w:tentative="1">
+      <w:start w:val="1"/>
+      <w:numFmt w:val="lowerLetter"/>
+      <w:lvlText w:val="%2."/>
+      <w:lvlJc w:val="left"/>
+      <w:pPr>
+        <w:ind w:left="1440" w:hanging="360"/>
+      </w:pPr>
+    </w:lvl>
+    <w:lvl w:ilvl="2" w:tplc="0409001B" w:tentative="1">
+      <w:start w:val="1"/>
+      <w:numFmt w:val="lowerRoman"/>
+      <w:lvlText w:val="%3."/>
+      <w:lvlJc w:val="right"/>
+      <w:pPr>
+        <w:ind w:left="2160" w:hanging="180"/>
+      </w:pPr>
+    </w:lvl>
+    <w:lvl w:ilvl="3" w:tplc="0409000F" w:tentative="1">
+      <w:start w:val="1"/>
+      <w:numFmt w:val="decimal"/>
+      <w:lvlText w:val="%4."/>
+      <w:lvlJc w:val="left"/>
+      <w:pPr>
+        <w:ind w:left="2880" w:hanging="360"/>
+      </w:pPr>
+    </w:lvl>
+    <w:lvl w:ilvl="4" w:tplc="04090019" w:tentative="1">
+      <w:start w:val="1"/>
+      <w:numFmt w:val="lowerLetter"/>
+      <w:lvlText w:val="%5."/>
+      <w:lvlJc w:val="left"/>
+      <w:pPr>
+        <w:ind w:left="3600" w:hanging="360"/>
+      </w:pPr>
+    </w:lvl>
+    <w:lvl w:ilvl="5" w:tplc="0409001B" w:tentative="1">
+      <w:start w:val="1"/>
+      <w:numFmt w:val="lowerRoman"/>
+      <w:lvlText w:val="%6."/>
+      <w:lvlJc w:val="right"/>
+      <w:pPr>
+        <w:ind w:left="4320" w:hanging="180"/>
+      </w:pPr>
+    </w:lvl>
+    <w:lvl w:ilvl="6" w:tplc="0409000F" w:tentative="1">
+      <w:start w:val="1"/>
+      <w:numFmt w:val="decimal"/>
+      <w:lvlText w:val="%7."/>
+      <w:lvlJc w:val="left"/>
+      <w:pPr>
+        <w:ind w:left="5040" w:hanging="360"/>
+      </w:pPr>
+    </w:lvl>
+    <w:lvl w:ilvl="7" w:tplc="04090019" w:tentative="1">
+      <w:start w:val="1"/>
+      <w:numFmt w:val="lowerLetter"/>
+      <w:lvlText w:val="%8."/>
+      <w:lvlJc w:val="left"/>
+      <w:pPr>
+        <w:ind w:left="5760" w:hanging="360"/>
+      </w:pPr>
+    </w:lvl>
+    <w:lvl w:ilvl="8" w:tplc="0409001B" w:tentative="1">
+      <w:start w:val="1"/>
+      <w:numFmt w:val="lowerRoman"/>
+      <w:lvlText w:val="%9."/>
+      <w:lvlJc w:val="right"/>
+      <w:pPr>
+        <w:ind w:left="6480" w:hanging="180"/>
+      </w:pPr>
+    </w:lvl>
+  </w:abstractNum>
+  <w:abstractNum w:abstractNumId="23" w15:restartNumberingAfterBreak="0">
     <w:nsid w:val="79DA73D2"/>
     <w:multiLevelType w:val="hybridMultilevel"/>
     <w:tmpl w:val="E190CD48"/>
@@ -4372,7 +4713,7 @@
       </w:pPr>
     </w:lvl>
   </w:abstractNum>
-  <w:abstractNum w:abstractNumId="22" w15:restartNumberingAfterBreak="0">
+  <w:abstractNum w:abstractNumId="24" w15:restartNumberingAfterBreak="0">
     <w:nsid w:val="7CD129DA"/>
     <w:multiLevelType w:val="hybridMultilevel"/>
     <w:tmpl w:val="FF82D2CE"/>
@@ -4463,7 +4804,7 @@
       </w:pPr>
     </w:lvl>
   </w:abstractNum>
-  <w:abstractNum w:abstractNumId="23" w15:restartNumberingAfterBreak="0">
+  <w:abstractNum w:abstractNumId="25" w15:restartNumberingAfterBreak="0">
     <w:nsid w:val="7FAA7269"/>
     <w:multiLevelType w:val="hybridMultilevel"/>
     <w:tmpl w:val="16F64D6E"/>
@@ -4559,10 +4900,10 @@
     <w:abstractNumId w:val="2"/>
   </w:num>
   <w:num w:numId="3">
-    <w:abstractNumId w:val="22"/>
+    <w:abstractNumId w:val="24"/>
   </w:num>
   <w:num w:numId="4">
-    <w:abstractNumId w:val="18"/>
+    <w:abstractNumId w:val="19"/>
   </w:num>
   <w:num w:numId="5">
     <w:abstractNumId w:val="4"/>
@@ -4580,16 +4921,16 @@
     <w:abstractNumId w:val="11"/>
   </w:num>
   <w:num w:numId="10">
-    <w:abstractNumId w:val="15"/>
+    <w:abstractNumId w:val="16"/>
   </w:num>
   <w:num w:numId="11">
-    <w:abstractNumId w:val="20"/>
+    <w:abstractNumId w:val="21"/>
   </w:num>
   <w:num w:numId="12">
     <w:abstractNumId w:val="6"/>
   </w:num>
   <w:num w:numId="13">
-    <w:abstractNumId w:val="16"/>
+    <w:abstractNumId w:val="17"/>
   </w:num>
   <w:num w:numId="14">
     <w:abstractNumId w:val="0"/>
@@ -4610,19 +4951,25 @@
     <w:abstractNumId w:val="12"/>
   </w:num>
   <w:num w:numId="20">
-    <w:abstractNumId w:val="17"/>
+    <w:abstractNumId w:val="18"/>
   </w:num>
   <w:num w:numId="21">
+    <w:abstractNumId w:val="25"/>
+  </w:num>
+  <w:num w:numId="22">
+    <w:abstractNumId w:val="20"/>
+  </w:num>
+  <w:num w:numId="23">
+    <w:abstractNumId w:val="15"/>
+  </w:num>
+  <w:num w:numId="24">
     <w:abstractNumId w:val="23"/>
   </w:num>
-  <w:num w:numId="22">
-    <w:abstractNumId w:val="19"/>
+  <w:num w:numId="25">
+    <w:abstractNumId w:val="22"/>
   </w:num>
-  <w:num w:numId="23">
+  <w:num w:numId="26">
     <w:abstractNumId w:val="14"/>
-  </w:num>
-  <w:num w:numId="24">
-    <w:abstractNumId w:val="21"/>
   </w:num>
 </w:numbering>
 </file>

</xml_diff>